<commit_message>
Redacción de evolución del proyecto
</commit_message>
<xml_diff>
--- a/tercer-entregable/FooDreams-AISS-1819.docx
+++ b/tercer-entregable/FooDreams-AISS-1819.docx
@@ -4581,7 +4581,51 @@
         <w:jc w:val="both"/>
       </w:pPr>
       <w:r>
-        <w:t>La primera fase del proyecto se ha desarrollado de forma exitosa. El equipo ha sido capaz de definir una idea, seleccionar varias APIs que la satisfagan y modelar un sistema que implemente la funcionalidad que se busca para la aplicación.</w:t>
+        <w:t xml:space="preserve">La primera fase del proyecto se </w:t>
+      </w:r>
+      <w:r>
+        <w:t>desarrolló</w:t>
+      </w:r>
+      <w:r>
+        <w:t xml:space="preserve"> de forma exitosa</w:t>
+      </w:r>
+      <w:r>
+        <w:t>, cumpliéndose con el plazo establecido para la finalización del primer entregable</w:t>
+      </w:r>
+      <w:r>
+        <w:t xml:space="preserve">. El equipo </w:t>
+      </w:r>
+      <w:r>
+        <w:t>fue</w:t>
+      </w:r>
+      <w:r>
+        <w:t xml:space="preserve"> capaz de definir una idea, seleccionar varias </w:t>
+      </w:r>
+      <w:proofErr w:type="spellStart"/>
+      <w:r>
+        <w:t>APIs</w:t>
+      </w:r>
+      <w:proofErr w:type="spellEnd"/>
+      <w:r>
+        <w:t xml:space="preserve"> qu</w:t>
+      </w:r>
+      <w:r>
+        <w:t xml:space="preserve">e permitían llevarla a cabo </w:t>
+      </w:r>
+      <w:r>
+        <w:t>y modelar un sistema que implement</w:t>
+      </w:r>
+      <w:r>
+        <w:t>ara</w:t>
+      </w:r>
+      <w:r>
+        <w:t xml:space="preserve"> la funcionalidad que se busca</w:t>
+      </w:r>
+      <w:r>
+        <w:t>ba</w:t>
+      </w:r>
+      <w:r>
+        <w:t xml:space="preserve"> para la aplicación.</w:t>
       </w:r>
     </w:p>
     <w:p>
@@ -4606,7 +4650,19 @@
         <w:jc w:val="both"/>
       </w:pPr>
       <w:r>
-        <w:t>El equipo fue capaz de reaccionar con rapidez y se llegó pronto a una nueva idea, la cual toma forma en el presente trabajo.</w:t>
+        <w:t>El equipo reaccion</w:t>
+      </w:r>
+      <w:r>
+        <w:t>ó</w:t>
+      </w:r>
+      <w:r>
+        <w:t xml:space="preserve"> con rapidez y llegó pronto a una nueva idea, la cual </w:t>
+      </w:r>
+      <w:r>
+        <w:t>ha sido desarrollada</w:t>
+      </w:r>
+      <w:r>
+        <w:t xml:space="preserve"> en el presente trabajo.</w:t>
       </w:r>
     </w:p>
     <w:p>
@@ -4614,7 +4670,13 @@
         <w:jc w:val="both"/>
       </w:pPr>
       <w:r>
-        <w:t xml:space="preserve">Tal como se ha expresado en la sección de introducción, se pretende desarrollar una aplicación que ofrezca al usuario no sólo la información común y habitual de recetas, sino que ésta esté acompañada por diferentes fuentes que le permitan crear su propia </w:t>
+        <w:t>Tal como se ha expresado en la sección de introducción, se</w:t>
+      </w:r>
+      <w:r>
+        <w:t xml:space="preserve"> pretende</w:t>
+      </w:r>
+      <w:r>
+        <w:t xml:space="preserve"> desarrollar una aplicación que ofrezca al usuario no sólo la información común y habitual de recetas, sino que ésta esté acompañada por diferentes fuentes que le permitan crear su propia </w:t>
       </w:r>
       <w:r>
         <w:lastRenderedPageBreak/>
@@ -4626,7 +4688,10 @@
         <w:jc w:val="both"/>
       </w:pPr>
       <w:r>
-        <w:t xml:space="preserve">De cara al segundo entregable del proyecto, fue necesario redefinir el consumo que se haría de las APIs finalmente seleccionadas para integrarse en el </w:t>
+        <w:t>En la segunda fase del proyecto, d</w:t>
+      </w:r>
+      <w:r>
+        <w:t xml:space="preserve">e cara al segundo entregable, fue necesario redefinir el consumo que se haría de las APIs finalmente seleccionadas para integrarse en el </w:t>
       </w:r>
       <w:proofErr w:type="spellStart"/>
       <w:r>
@@ -4634,13 +4699,21 @@
       </w:r>
       <w:proofErr w:type="spellEnd"/>
       <w:r>
-        <w:t xml:space="preserve">. Se partió de la idea de que el usuario hiciera uso de la API de Flickr para publicar sus propias fotos, pero dado a que el sistema de autenticación de esta API hacía uso de OAuth 1.0 y a la </w:t>
+        <w:t xml:space="preserve">. Se partió de la idea de que el usuario hiciera uso de la API de Flickr para publicar sus propias fotos, pero dado que el sistema de autenticación de esta API hacía uso de OAuth 1.0 y a la </w:t>
       </w:r>
       <w:r>
         <w:t>insuficiente</w:t>
       </w:r>
       <w:r>
-        <w:t xml:space="preserve"> documentación de cómo implementarlo, se decidió pasar a un segundo plan. El usuario podría crear </w:t>
+        <w:t xml:space="preserve"> documentación de cómo implementarlo, se decidió pasar a un segundo plan.</w:t>
+      </w:r>
+    </w:p>
+    <w:p>
+      <w:pPr>
+        <w:jc w:val="both"/>
+      </w:pPr>
+      <w:r>
+        <w:t xml:space="preserve">El usuario podría crear </w:t>
       </w:r>
       <w:proofErr w:type="spellStart"/>
       <w:r>
@@ -4667,23 +4740,205 @@
         <w:t>, la cual sí trabaja con</w:t>
       </w:r>
       <w:r>
-        <w:t xml:space="preserve"> el sistema de autenticación OAuth 2.0.</w:t>
+        <w:t xml:space="preserve"> el sistema de autenticación </w:t>
+      </w:r>
+      <w:proofErr w:type="spellStart"/>
+      <w:r>
+        <w:t>OAuth</w:t>
+      </w:r>
+      <w:proofErr w:type="spellEnd"/>
+      <w:r>
+        <w:t xml:space="preserve"> 2.0.</w:t>
       </w:r>
     </w:p>
     <w:p>
       <w:pPr>
         <w:jc w:val="both"/>
       </w:pPr>
+      <w:r>
+        <w:t>Además, en esta fase también se completaron en su totalidad todos los diagramas UML que faltaban hasta la fecha, como el diagrama de clases, con el que tuvimos claro el mapa general de archivos que formarían la aplicación, a qué capa pertenecía cada uno de ellos y qué dependencias existían entre ellos; o los diagramas de secuencia, los cuales fueron evolucionando conforme íbamos avanzado en la implementación de diferentes servicios.</w:t>
+      </w:r>
+    </w:p>
+    <w:p>
+      <w:pPr>
+        <w:jc w:val="both"/>
+      </w:pPr>
+      <w:r>
+        <w:t xml:space="preserve">Aquí también fue el momento en el que se planteó de manera escrita el contrato de la API </w:t>
+      </w:r>
+      <w:proofErr w:type="spellStart"/>
+      <w:r>
+        <w:t>Rest</w:t>
+      </w:r>
+      <w:proofErr w:type="spellEnd"/>
+      <w:r>
+        <w:t xml:space="preserve"> que brindaría </w:t>
+      </w:r>
+      <w:proofErr w:type="spellStart"/>
+      <w:r>
+        <w:t>FooDreams</w:t>
+      </w:r>
+      <w:proofErr w:type="spellEnd"/>
+      <w:r>
+        <w:t>.</w:t>
+      </w:r>
+    </w:p>
+    <w:p>
+      <w:pPr>
+        <w:jc w:val="both"/>
+      </w:pPr>
+      <w:r>
+        <w:t>Esta fase concluyó de manera exitosa y el equipo valoró satisfactoriamente los objetivos marcados y alcanzados.</w:t>
+      </w:r>
+    </w:p>
+    <w:p>
+      <w:pPr>
+        <w:jc w:val="both"/>
+      </w:pPr>
+      <w:r>
+        <w:t>Por último, la tercera y última fase</w:t>
+      </w:r>
+      <w:r>
+        <w:t xml:space="preserve"> vino acompañada de algunas funcionalidades añadidas. Aquí se trabajó más en la implementación de la funcionalidad del </w:t>
+      </w:r>
+      <w:proofErr w:type="spellStart"/>
+      <w:r>
+        <w:t>mashup</w:t>
+      </w:r>
+      <w:proofErr w:type="spellEnd"/>
+      <w:r>
+        <w:t xml:space="preserve"> y en el desarrollo e implementación de nuestra propia API </w:t>
+      </w:r>
+      <w:proofErr w:type="spellStart"/>
+      <w:r>
+        <w:t>Rest</w:t>
+      </w:r>
+      <w:proofErr w:type="spellEnd"/>
+      <w:r>
+        <w:t xml:space="preserve"> (proyecto paralelo).</w:t>
+      </w:r>
+    </w:p>
+    <w:p>
+      <w:pPr>
+        <w:jc w:val="both"/>
+      </w:pPr>
+      <w:r>
+        <w:t xml:space="preserve">Además de ofrecer la posibilidad de crear </w:t>
+      </w:r>
+      <w:proofErr w:type="spellStart"/>
+      <w:r>
+        <w:t>playlists</w:t>
+      </w:r>
+      <w:proofErr w:type="spellEnd"/>
+      <w:r>
+        <w:t xml:space="preserve"> de vídeos, se decidió implementar por completo todos los servicios que brinda la API de </w:t>
+      </w:r>
+      <w:proofErr w:type="spellStart"/>
+      <w:r>
+        <w:t>Youtube</w:t>
+      </w:r>
+      <w:proofErr w:type="spellEnd"/>
+      <w:r>
+        <w:t xml:space="preserve"> para su recurso de </w:t>
+      </w:r>
+      <w:proofErr w:type="spellStart"/>
+      <w:r>
+        <w:t>playlists</w:t>
+      </w:r>
+      <w:proofErr w:type="spellEnd"/>
+      <w:r>
+        <w:t xml:space="preserve">. De esta manera, el usuario que utiliza nuestra aplicación tiene el control absoluto de sus propias </w:t>
+      </w:r>
+      <w:proofErr w:type="spellStart"/>
+      <w:r>
+        <w:t>playlists</w:t>
+      </w:r>
+      <w:proofErr w:type="spellEnd"/>
+      <w:r>
+        <w:t>, ya no sólo añadiéndole vídeos de su interés, sino editando la información de la de esta y eliminándola por completo.</w:t>
+      </w:r>
+    </w:p>
+    <w:p>
+      <w:pPr>
+        <w:jc w:val="both"/>
+      </w:pPr>
+      <w:r>
+        <w:t>Estas nuevas funcionalidades requirieron algunas modificaciones en los diagramas de clases y los diagramas de secuencia.</w:t>
+      </w:r>
+    </w:p>
+    <w:p>
+      <w:pPr>
+        <w:jc w:val="both"/>
+      </w:pPr>
+      <w:r>
+        <w:t xml:space="preserve">También se implementó la API </w:t>
+      </w:r>
+      <w:proofErr w:type="spellStart"/>
+      <w:r>
+        <w:t>Rest</w:t>
+      </w:r>
+      <w:proofErr w:type="spellEnd"/>
+      <w:r>
+        <w:t xml:space="preserve"> de </w:t>
+      </w:r>
+      <w:proofErr w:type="spellStart"/>
+      <w:r>
+        <w:t>FooDreams</w:t>
+      </w:r>
+      <w:proofErr w:type="spellEnd"/>
+      <w:r>
+        <w:t xml:space="preserve"> y se generó su documentación a través de la herramienta de </w:t>
+      </w:r>
+      <w:proofErr w:type="spellStart"/>
+      <w:r>
+        <w:t>Swagger</w:t>
+      </w:r>
+      <w:proofErr w:type="spellEnd"/>
+      <w:r>
+        <w:t>.</w:t>
+      </w:r>
+    </w:p>
+    <w:p>
+      <w:pPr>
+        <w:jc w:val="both"/>
+      </w:pPr>
+      <w:r>
+        <w:t xml:space="preserve">Después de verificar las pruebas y comprobar el correcto funcionamiento del </w:t>
+      </w:r>
+      <w:proofErr w:type="spellStart"/>
+      <w:r>
+        <w:t>mashup</w:t>
+      </w:r>
+      <w:proofErr w:type="spellEnd"/>
+      <w:r>
+        <w:t xml:space="preserve">, revisando, al mismo tiempo, el diseño </w:t>
+      </w:r>
+      <w:proofErr w:type="spellStart"/>
+      <w:r>
+        <w:t>frontend</w:t>
+      </w:r>
+      <w:proofErr w:type="spellEnd"/>
+      <w:r>
+        <w:t xml:space="preserve"> (CSS y JS), se dio por finalizado el proyecto en el plazo marcado de manera satisfactoria.</w:t>
+      </w:r>
+      <w:bookmarkStart w:id="3" w:name="_GoBack"/>
+      <w:bookmarkEnd w:id="3"/>
+    </w:p>
+    <w:p>
+      <w:pPr>
+        <w:jc w:val="both"/>
+      </w:pPr>
     </w:p>
     <w:p>
       <w:pPr>
         <w:pStyle w:val="Ttulo1"/>
       </w:pPr>
-      <w:bookmarkStart w:id="3" w:name="_Toc6847207"/>
-      <w:r>
+      <w:bookmarkStart w:id="4" w:name="_Toc6847207"/>
+      <w:r>
+        <w:lastRenderedPageBreak/>
         <w:t>Prototipos de interfaz de usuario</w:t>
       </w:r>
-      <w:bookmarkEnd w:id="3"/>
+      <w:bookmarkEnd w:id="4"/>
     </w:p>
     <w:p>
       <w:pPr>
@@ -4897,12 +5152,12 @@
         <w:pStyle w:val="Ttulo2"/>
         <w:spacing w:before="0"/>
       </w:pPr>
-      <w:bookmarkStart w:id="4" w:name="_Toc6847208"/>
+      <w:bookmarkStart w:id="5" w:name="_Toc6847208"/>
       <w:r>
         <w:lastRenderedPageBreak/>
         <w:t>Vista desktop de página principal de inicio</w:t>
       </w:r>
-      <w:bookmarkEnd w:id="4"/>
+      <w:bookmarkEnd w:id="5"/>
     </w:p>
     <w:p/>
     <w:p>
@@ -5005,12 +5260,12 @@
       <w:pPr>
         <w:pStyle w:val="Ttulo2"/>
       </w:pPr>
-      <w:bookmarkStart w:id="5" w:name="_Toc6847209"/>
+      <w:bookmarkStart w:id="6" w:name="_Toc6847209"/>
       <w:r>
         <w:lastRenderedPageBreak/>
         <w:t>Vista desktop de resultados de búsqueda de recetas</w:t>
       </w:r>
-      <w:bookmarkEnd w:id="5"/>
+      <w:bookmarkEnd w:id="6"/>
     </w:p>
     <w:p/>
     <w:p>
@@ -5100,12 +5355,12 @@
       <w:pPr>
         <w:pStyle w:val="Ttulo2"/>
       </w:pPr>
-      <w:bookmarkStart w:id="6" w:name="_Toc6847210"/>
+      <w:bookmarkStart w:id="7" w:name="_Toc6847210"/>
       <w:r>
         <w:lastRenderedPageBreak/>
         <w:t>Vista desktop de resultados de fotos de recetas relacionadas</w:t>
       </w:r>
-      <w:bookmarkEnd w:id="6"/>
+      <w:bookmarkEnd w:id="7"/>
     </w:p>
     <w:p/>
     <w:p>
@@ -5192,12 +5447,12 @@
       <w:pPr>
         <w:pStyle w:val="Ttulo2"/>
       </w:pPr>
-      <w:bookmarkStart w:id="7" w:name="_Toc6847211"/>
+      <w:bookmarkStart w:id="8" w:name="_Toc6847211"/>
       <w:r>
         <w:lastRenderedPageBreak/>
         <w:t>Vista desktop de vídeos relacionados con una receta seleccionada</w:t>
       </w:r>
-      <w:bookmarkEnd w:id="7"/>
+      <w:bookmarkEnd w:id="8"/>
     </w:p>
     <w:p/>
     <w:p>
@@ -5277,12 +5532,12 @@
       <w:pPr>
         <w:pStyle w:val="Ttulo2"/>
       </w:pPr>
-      <w:bookmarkStart w:id="8" w:name="_Toc6847212"/>
+      <w:bookmarkStart w:id="9" w:name="_Toc6847212"/>
       <w:r>
         <w:lastRenderedPageBreak/>
         <w:t xml:space="preserve">Vista desktop del formulario de </w:t>
       </w:r>
-      <w:bookmarkEnd w:id="8"/>
+      <w:bookmarkEnd w:id="9"/>
       <w:r>
         <w:t xml:space="preserve">creación de </w:t>
       </w:r>
@@ -5421,7 +5676,7 @@
       <w:pPr>
         <w:pStyle w:val="Ttulo2"/>
       </w:pPr>
-      <w:bookmarkStart w:id="9" w:name="_Toc6847213"/>
+      <w:bookmarkStart w:id="10" w:name="_Toc6847213"/>
       <w:r>
         <w:lastRenderedPageBreak/>
         <w:t xml:space="preserve">Vista desktop de </w:t>
@@ -5437,7 +5692,7 @@
       <w:r>
         <w:t xml:space="preserve"> por el usuario</w:t>
       </w:r>
-      <w:bookmarkEnd w:id="9"/>
+      <w:bookmarkEnd w:id="10"/>
     </w:p>
     <w:p/>
     <w:p>
@@ -5554,7 +5809,7 @@
       <w:pPr>
         <w:pStyle w:val="Ttulo2"/>
       </w:pPr>
-      <w:bookmarkStart w:id="10" w:name="_Toc6847214"/>
+      <w:bookmarkStart w:id="11" w:name="_Toc6847214"/>
       <w:r>
         <w:lastRenderedPageBreak/>
         <w:t xml:space="preserve">Vista </w:t>
@@ -5567,7 +5822,7 @@
       <w:r>
         <w:t xml:space="preserve"> de página principal de inicio</w:t>
       </w:r>
-      <w:bookmarkEnd w:id="10"/>
+      <w:bookmarkEnd w:id="11"/>
     </w:p>
     <w:p/>
     <w:p>
@@ -5630,7 +5885,7 @@
       <w:pPr>
         <w:pStyle w:val="Ttulo2"/>
       </w:pPr>
-      <w:bookmarkStart w:id="11" w:name="_Toc6847215"/>
+      <w:bookmarkStart w:id="12" w:name="_Toc6847215"/>
       <w:r>
         <w:t xml:space="preserve">Vista </w:t>
       </w:r>
@@ -5642,7 +5897,7 @@
       <w:r>
         <w:t xml:space="preserve"> de resultados de búsqueda de recetas</w:t>
       </w:r>
-      <w:bookmarkEnd w:id="11"/>
+      <w:bookmarkEnd w:id="12"/>
     </w:p>
     <w:p/>
     <w:p>
@@ -5705,7 +5960,7 @@
       <w:pPr>
         <w:pStyle w:val="Ttulo2"/>
       </w:pPr>
-      <w:bookmarkStart w:id="12" w:name="_Toc6847216"/>
+      <w:bookmarkStart w:id="13" w:name="_Toc6847216"/>
       <w:r>
         <w:lastRenderedPageBreak/>
         <w:t xml:space="preserve">Vista </w:t>
@@ -5718,7 +5973,7 @@
       <w:r>
         <w:t xml:space="preserve"> de resultados de fotos de recetas relacionadas</w:t>
       </w:r>
-      <w:bookmarkEnd w:id="12"/>
+      <w:bookmarkEnd w:id="13"/>
     </w:p>
     <w:p/>
     <w:p>
@@ -5781,7 +6036,7 @@
       <w:pPr>
         <w:pStyle w:val="Ttulo2"/>
       </w:pPr>
-      <w:bookmarkStart w:id="13" w:name="_Toc6847217"/>
+      <w:bookmarkStart w:id="14" w:name="_Toc6847217"/>
       <w:r>
         <w:t xml:space="preserve">Vista </w:t>
       </w:r>
@@ -5793,7 +6048,7 @@
       <w:r>
         <w:t xml:space="preserve"> de vídeos relacionados con una receta seleccionada</w:t>
       </w:r>
-      <w:bookmarkEnd w:id="13"/>
+      <w:bookmarkEnd w:id="14"/>
     </w:p>
     <w:p/>
     <w:p>
@@ -5856,7 +6111,7 @@
       <w:pPr>
         <w:pStyle w:val="Ttulo2"/>
       </w:pPr>
-      <w:bookmarkStart w:id="14" w:name="_Toc6847218"/>
+      <w:bookmarkStart w:id="15" w:name="_Toc6847218"/>
       <w:r>
         <w:lastRenderedPageBreak/>
         <w:t xml:space="preserve">Vista </w:t>
@@ -5875,7 +6130,7 @@
       <w:r>
         <w:t xml:space="preserve"> </w:t>
       </w:r>
-      <w:bookmarkEnd w:id="14"/>
+      <w:bookmarkEnd w:id="15"/>
       <w:proofErr w:type="spellStart"/>
       <w:r>
         <w:t>playlist</w:t>
@@ -5943,7 +6198,7 @@
       <w:pPr>
         <w:pStyle w:val="Ttulo2"/>
       </w:pPr>
-      <w:bookmarkStart w:id="15" w:name="_Toc6847219"/>
+      <w:bookmarkStart w:id="16" w:name="_Toc6847219"/>
       <w:r>
         <w:t xml:space="preserve">Vista </w:t>
       </w:r>
@@ -5966,7 +6221,7 @@
       <w:r>
         <w:t xml:space="preserve"> por el usuario</w:t>
       </w:r>
-      <w:bookmarkEnd w:id="15"/>
+      <w:bookmarkEnd w:id="16"/>
     </w:p>
     <w:p/>
     <w:p>
@@ -6035,12 +6290,12 @@
       <w:pPr>
         <w:pStyle w:val="Ttulo1"/>
       </w:pPr>
-      <w:bookmarkStart w:id="16" w:name="_Toc6847220"/>
+      <w:bookmarkStart w:id="17" w:name="_Toc6847220"/>
       <w:r>
         <w:lastRenderedPageBreak/>
         <w:t>Arquitectura</w:t>
       </w:r>
-      <w:bookmarkEnd w:id="16"/>
+      <w:bookmarkEnd w:id="17"/>
     </w:p>
     <w:p/>
     <w:p>
@@ -6048,11 +6303,11 @@
         <w:pStyle w:val="Ttulo2"/>
         <w:spacing w:before="0"/>
       </w:pPr>
-      <w:bookmarkStart w:id="17" w:name="_Toc6847221"/>
+      <w:bookmarkStart w:id="18" w:name="_Toc6847221"/>
       <w:r>
         <w:t>Diagrama de componentes</w:t>
       </w:r>
-      <w:bookmarkEnd w:id="17"/>
+      <w:bookmarkEnd w:id="18"/>
     </w:p>
     <w:p/>
     <w:p>
@@ -6237,12 +6492,12 @@
         <w:pStyle w:val="Ttulo2"/>
         <w:spacing w:before="0"/>
       </w:pPr>
-      <w:bookmarkStart w:id="18" w:name="_Toc6847222"/>
+      <w:bookmarkStart w:id="19" w:name="_Toc6847222"/>
       <w:r>
         <w:lastRenderedPageBreak/>
         <w:t>Diagrama de despliegue</w:t>
       </w:r>
-      <w:bookmarkEnd w:id="18"/>
+      <w:bookmarkEnd w:id="19"/>
     </w:p>
     <w:p>
       <w:pPr>
@@ -6369,12 +6624,12 @@
       <w:pPr>
         <w:pStyle w:val="Ttulo2"/>
       </w:pPr>
-      <w:bookmarkStart w:id="19" w:name="_Toc6847223"/>
+      <w:bookmarkStart w:id="20" w:name="_Toc6847223"/>
       <w:r>
         <w:lastRenderedPageBreak/>
         <w:t>Diagrama de secuencia de alto nivel</w:t>
       </w:r>
-      <w:bookmarkEnd w:id="19"/>
+      <w:bookmarkEnd w:id="20"/>
     </w:p>
     <w:p>
       <w:r>
@@ -6557,12 +6812,12 @@
       <w:pPr>
         <w:pStyle w:val="Ttulo2"/>
       </w:pPr>
-      <w:bookmarkStart w:id="20" w:name="_Toc6847224"/>
+      <w:bookmarkStart w:id="21" w:name="_Toc6847224"/>
       <w:r>
         <w:lastRenderedPageBreak/>
         <w:t>Diagrama de clases</w:t>
       </w:r>
-      <w:bookmarkEnd w:id="20"/>
+      <w:bookmarkEnd w:id="21"/>
     </w:p>
     <w:p>
       <w:r>
@@ -6633,23 +6888,23 @@
       <w:pPr>
         <w:pStyle w:val="Ttulo3"/>
       </w:pPr>
-      <w:bookmarkStart w:id="21" w:name="_Toc6847225"/>
+      <w:bookmarkStart w:id="22" w:name="_Toc6847225"/>
       <w:r>
         <w:lastRenderedPageBreak/>
         <w:t>Diagramas de secuencia</w:t>
       </w:r>
-      <w:bookmarkEnd w:id="21"/>
+      <w:bookmarkEnd w:id="22"/>
     </w:p>
     <w:p/>
     <w:p>
       <w:pPr>
         <w:pStyle w:val="Ttulo3"/>
       </w:pPr>
-      <w:bookmarkStart w:id="22" w:name="_Toc6847226"/>
+      <w:bookmarkStart w:id="23" w:name="_Toc6847226"/>
       <w:r>
         <w:t>Búsqueda de información e imágenes de recetas</w:t>
       </w:r>
-      <w:bookmarkEnd w:id="22"/>
+      <w:bookmarkEnd w:id="23"/>
     </w:p>
     <w:p>
       <w:r>
@@ -6723,12 +6978,12 @@
       <w:pPr>
         <w:pStyle w:val="Ttulo3"/>
       </w:pPr>
-      <w:bookmarkStart w:id="23" w:name="_Toc6847227"/>
+      <w:bookmarkStart w:id="24" w:name="_Toc6847227"/>
       <w:r>
         <w:lastRenderedPageBreak/>
         <w:t>Búsqueda de vídeos de receta</w:t>
       </w:r>
-      <w:bookmarkEnd w:id="23"/>
+      <w:bookmarkEnd w:id="24"/>
     </w:p>
     <w:p/>
     <w:p>
@@ -6796,7 +7051,7 @@
       <w:pPr>
         <w:pStyle w:val="Ttulo3"/>
       </w:pPr>
-      <w:bookmarkStart w:id="24" w:name="_Toc6847228"/>
+      <w:bookmarkStart w:id="25" w:name="_Toc6847228"/>
       <w:r>
         <w:lastRenderedPageBreak/>
         <w:t xml:space="preserve">Creación de </w:t>
@@ -6809,7 +7064,7 @@
       <w:r>
         <w:t xml:space="preserve"> de recetas</w:t>
       </w:r>
-      <w:bookmarkEnd w:id="24"/>
+      <w:bookmarkEnd w:id="25"/>
     </w:p>
     <w:p>
       <w:r>
@@ -6888,7 +7143,7 @@
       <w:pPr>
         <w:pStyle w:val="Ttulo3"/>
       </w:pPr>
-      <w:bookmarkStart w:id="25" w:name="_Toc6847229"/>
+      <w:bookmarkStart w:id="26" w:name="_Toc6847229"/>
       <w:r>
         <w:lastRenderedPageBreak/>
         <w:t xml:space="preserve">Añadir vídeos a </w:t>
@@ -6901,7 +7156,7 @@
       <w:r>
         <w:t xml:space="preserve"> de recetas</w:t>
       </w:r>
-      <w:bookmarkEnd w:id="25"/>
+      <w:bookmarkEnd w:id="26"/>
     </w:p>
     <w:p/>
     <w:p>
@@ -6972,14 +7227,12 @@
       <w:pPr>
         <w:pStyle w:val="Ttulo1"/>
       </w:pPr>
-      <w:bookmarkStart w:id="26" w:name="_Toc6847230"/>
-      <w:bookmarkStart w:id="27" w:name="_GoBack"/>
-      <w:bookmarkEnd w:id="27"/>
+      <w:bookmarkStart w:id="27" w:name="_Toc6847230"/>
       <w:r>
         <w:lastRenderedPageBreak/>
         <w:t>Documentación de API REST</w:t>
       </w:r>
-      <w:bookmarkEnd w:id="26"/>
+      <w:bookmarkEnd w:id="27"/>
     </w:p>
     <w:p/>
     <w:p>
@@ -10635,7 +10888,7 @@
       </w:pPr>
     </w:pPrDefault>
   </w:docDefaults>
-  <w:latentStyles w:defLockedState="0" w:defUIPriority="99" w:defSemiHidden="0" w:defUnhideWhenUsed="0" w:defQFormat="0" w:count="375">
+  <w:latentStyles w:defLockedState="0" w:defUIPriority="99" w:defSemiHidden="0" w:defUnhideWhenUsed="0" w:defQFormat="0" w:count="376">
     <w:lsdException w:name="Normal" w:uiPriority="0" w:qFormat="1"/>
     <w:lsdException w:name="heading 1" w:uiPriority="9" w:qFormat="1"/>
     <w:lsdException w:name="heading 2" w:semiHidden="1" w:uiPriority="9" w:unhideWhenUsed="1" w:qFormat="1"/>
@@ -10741,7 +10994,6 @@
     <w:lsdException w:name="HTML Sample" w:semiHidden="1" w:unhideWhenUsed="1"/>
     <w:lsdException w:name="HTML Typewriter" w:semiHidden="1" w:unhideWhenUsed="1"/>
     <w:lsdException w:name="HTML Variable" w:semiHidden="1" w:unhideWhenUsed="1"/>
-    <w:lsdException w:name="Normal Table" w:semiHidden="1" w:unhideWhenUsed="1"/>
     <w:lsdException w:name="annotation subject" w:semiHidden="1" w:unhideWhenUsed="1"/>
     <w:lsdException w:name="No List" w:semiHidden="1" w:unhideWhenUsed="1"/>
     <w:lsdException w:name="Outline List 1" w:semiHidden="1" w:unhideWhenUsed="1"/>
@@ -10788,10 +11040,8 @@
     <w:lsdException w:name="Table Subtle 2" w:semiHidden="1" w:unhideWhenUsed="1"/>
     <w:lsdException w:name="Table Web 1" w:semiHidden="1" w:unhideWhenUsed="1"/>
     <w:lsdException w:name="Table Web 2" w:semiHidden="1" w:unhideWhenUsed="1"/>
-    <w:lsdException w:name="Table Web 3" w:semiHidden="1" w:unhideWhenUsed="1"/>
     <w:lsdException w:name="Balloon Text" w:semiHidden="1" w:unhideWhenUsed="1"/>
     <w:lsdException w:name="Table Grid" w:uiPriority="39"/>
-    <w:lsdException w:name="Table Theme" w:semiHidden="1" w:unhideWhenUsed="1"/>
     <w:lsdException w:name="Placeholder Text" w:semiHidden="1"/>
     <w:lsdException w:name="No Spacing" w:uiPriority="1" w:qFormat="1"/>
     <w:lsdException w:name="Light Shading" w:uiPriority="60"/>
@@ -11011,6 +11261,7 @@
     <w:lsdException w:name="Smart Hyperlink" w:semiHidden="1" w:unhideWhenUsed="1"/>
     <w:lsdException w:name="Hashtag" w:semiHidden="1" w:unhideWhenUsed="1"/>
     <w:lsdException w:name="Unresolved Mention" w:semiHidden="1" w:unhideWhenUsed="1"/>
+    <w:lsdException w:name="Smart Link" w:semiHidden="1" w:unhideWhenUsed="1"/>
   </w:latentStyles>
   <w:style w:type="paragraph" w:default="1" w:styleId="Normal">
     <w:name w:val="Normal"/>
@@ -12296,7 +12547,7 @@
 </file>
 
 <file path=customXml/itemProps1.xml><?xml version="1.0" encoding="utf-8"?>
-<ds:datastoreItem xmlns:ds="http://schemas.openxmlformats.org/officeDocument/2006/customXml" ds:itemID="{5779BB59-8ED1-4FC9-BA0A-F1D9DF4B1EAC}">
+<ds:datastoreItem xmlns:ds="http://schemas.openxmlformats.org/officeDocument/2006/customXml" ds:itemID="{45251BC3-34FF-FD49-883D-92C734B1928E}">
   <ds:schemaRefs>
     <ds:schemaRef ds:uri="http://schemas.openxmlformats.org/officeDocument/2006/bibliography"/>
   </ds:schemaRefs>

</xml_diff>

<commit_message>
Nueva versión de diagramas de secuencia
</commit_message>
<xml_diff>
--- a/tercer-entregable/FooDreams-AISS-1819.docx
+++ b/tercer-entregable/FooDreams-AISS-1819.docx
@@ -4921,8 +4921,6 @@
       <w:r>
         <w:t xml:space="preserve"> (CSS y JS), se dio por finalizado el proyecto en el plazo marcado de manera satisfactoria.</w:t>
       </w:r>
-      <w:bookmarkStart w:id="3" w:name="_GoBack"/>
-      <w:bookmarkEnd w:id="3"/>
     </w:p>
     <w:p>
       <w:pPr>
@@ -4933,12 +4931,12 @@
       <w:pPr>
         <w:pStyle w:val="Ttulo1"/>
       </w:pPr>
-      <w:bookmarkStart w:id="4" w:name="_Toc6847207"/>
+      <w:bookmarkStart w:id="3" w:name="_Toc6847207"/>
       <w:r>
         <w:lastRenderedPageBreak/>
         <w:t>Prototipos de interfaz de usuario</w:t>
       </w:r>
-      <w:bookmarkEnd w:id="4"/>
+      <w:bookmarkEnd w:id="3"/>
     </w:p>
     <w:p>
       <w:pPr>
@@ -5152,12 +5150,12 @@
         <w:pStyle w:val="Ttulo2"/>
         <w:spacing w:before="0"/>
       </w:pPr>
-      <w:bookmarkStart w:id="5" w:name="_Toc6847208"/>
+      <w:bookmarkStart w:id="4" w:name="_Toc6847208"/>
       <w:r>
         <w:lastRenderedPageBreak/>
         <w:t>Vista desktop de página principal de inicio</w:t>
       </w:r>
-      <w:bookmarkEnd w:id="5"/>
+      <w:bookmarkEnd w:id="4"/>
     </w:p>
     <w:p/>
     <w:p>
@@ -5260,12 +5258,12 @@
       <w:pPr>
         <w:pStyle w:val="Ttulo2"/>
       </w:pPr>
-      <w:bookmarkStart w:id="6" w:name="_Toc6847209"/>
+      <w:bookmarkStart w:id="5" w:name="_Toc6847209"/>
       <w:r>
         <w:lastRenderedPageBreak/>
         <w:t>Vista desktop de resultados de búsqueda de recetas</w:t>
       </w:r>
-      <w:bookmarkEnd w:id="6"/>
+      <w:bookmarkEnd w:id="5"/>
     </w:p>
     <w:p/>
     <w:p>
@@ -5355,12 +5353,12 @@
       <w:pPr>
         <w:pStyle w:val="Ttulo2"/>
       </w:pPr>
-      <w:bookmarkStart w:id="7" w:name="_Toc6847210"/>
+      <w:bookmarkStart w:id="6" w:name="_Toc6847210"/>
       <w:r>
         <w:lastRenderedPageBreak/>
         <w:t>Vista desktop de resultados de fotos de recetas relacionadas</w:t>
       </w:r>
-      <w:bookmarkEnd w:id="7"/>
+      <w:bookmarkEnd w:id="6"/>
     </w:p>
     <w:p/>
     <w:p>
@@ -5447,12 +5445,12 @@
       <w:pPr>
         <w:pStyle w:val="Ttulo2"/>
       </w:pPr>
-      <w:bookmarkStart w:id="8" w:name="_Toc6847211"/>
+      <w:bookmarkStart w:id="7" w:name="_Toc6847211"/>
       <w:r>
         <w:lastRenderedPageBreak/>
         <w:t>Vista desktop de vídeos relacionados con una receta seleccionada</w:t>
       </w:r>
-      <w:bookmarkEnd w:id="8"/>
+      <w:bookmarkEnd w:id="7"/>
     </w:p>
     <w:p/>
     <w:p>
@@ -5532,12 +5530,12 @@
       <w:pPr>
         <w:pStyle w:val="Ttulo2"/>
       </w:pPr>
-      <w:bookmarkStart w:id="9" w:name="_Toc6847212"/>
+      <w:bookmarkStart w:id="8" w:name="_Toc6847212"/>
       <w:r>
         <w:lastRenderedPageBreak/>
         <w:t xml:space="preserve">Vista desktop del formulario de </w:t>
       </w:r>
-      <w:bookmarkEnd w:id="9"/>
+      <w:bookmarkEnd w:id="8"/>
       <w:r>
         <w:t xml:space="preserve">creación de </w:t>
       </w:r>
@@ -5676,7 +5674,7 @@
       <w:pPr>
         <w:pStyle w:val="Ttulo2"/>
       </w:pPr>
-      <w:bookmarkStart w:id="10" w:name="_Toc6847213"/>
+      <w:bookmarkStart w:id="9" w:name="_Toc6847213"/>
       <w:r>
         <w:lastRenderedPageBreak/>
         <w:t xml:space="preserve">Vista desktop de </w:t>
@@ -5692,7 +5690,7 @@
       <w:r>
         <w:t xml:space="preserve"> por el usuario</w:t>
       </w:r>
-      <w:bookmarkEnd w:id="10"/>
+      <w:bookmarkEnd w:id="9"/>
     </w:p>
     <w:p/>
     <w:p>
@@ -5809,7 +5807,7 @@
       <w:pPr>
         <w:pStyle w:val="Ttulo2"/>
       </w:pPr>
-      <w:bookmarkStart w:id="11" w:name="_Toc6847214"/>
+      <w:bookmarkStart w:id="10" w:name="_Toc6847214"/>
       <w:r>
         <w:lastRenderedPageBreak/>
         <w:t xml:space="preserve">Vista </w:t>
@@ -5822,7 +5820,7 @@
       <w:r>
         <w:t xml:space="preserve"> de página principal de inicio</w:t>
       </w:r>
-      <w:bookmarkEnd w:id="11"/>
+      <w:bookmarkEnd w:id="10"/>
     </w:p>
     <w:p/>
     <w:p>
@@ -5885,7 +5883,7 @@
       <w:pPr>
         <w:pStyle w:val="Ttulo2"/>
       </w:pPr>
-      <w:bookmarkStart w:id="12" w:name="_Toc6847215"/>
+      <w:bookmarkStart w:id="11" w:name="_Toc6847215"/>
       <w:r>
         <w:t xml:space="preserve">Vista </w:t>
       </w:r>
@@ -5897,7 +5895,7 @@
       <w:r>
         <w:t xml:space="preserve"> de resultados de búsqueda de recetas</w:t>
       </w:r>
-      <w:bookmarkEnd w:id="12"/>
+      <w:bookmarkEnd w:id="11"/>
     </w:p>
     <w:p/>
     <w:p>
@@ -5960,7 +5958,7 @@
       <w:pPr>
         <w:pStyle w:val="Ttulo2"/>
       </w:pPr>
-      <w:bookmarkStart w:id="13" w:name="_Toc6847216"/>
+      <w:bookmarkStart w:id="12" w:name="_Toc6847216"/>
       <w:r>
         <w:lastRenderedPageBreak/>
         <w:t xml:space="preserve">Vista </w:t>
@@ -5973,7 +5971,7 @@
       <w:r>
         <w:t xml:space="preserve"> de resultados de fotos de recetas relacionadas</w:t>
       </w:r>
-      <w:bookmarkEnd w:id="13"/>
+      <w:bookmarkEnd w:id="12"/>
     </w:p>
     <w:p/>
     <w:p>
@@ -6036,7 +6034,7 @@
       <w:pPr>
         <w:pStyle w:val="Ttulo2"/>
       </w:pPr>
-      <w:bookmarkStart w:id="14" w:name="_Toc6847217"/>
+      <w:bookmarkStart w:id="13" w:name="_Toc6847217"/>
       <w:r>
         <w:t xml:space="preserve">Vista </w:t>
       </w:r>
@@ -6048,7 +6046,7 @@
       <w:r>
         <w:t xml:space="preserve"> de vídeos relacionados con una receta seleccionada</w:t>
       </w:r>
-      <w:bookmarkEnd w:id="14"/>
+      <w:bookmarkEnd w:id="13"/>
     </w:p>
     <w:p/>
     <w:p>
@@ -6111,7 +6109,7 @@
       <w:pPr>
         <w:pStyle w:val="Ttulo2"/>
       </w:pPr>
-      <w:bookmarkStart w:id="15" w:name="_Toc6847218"/>
+      <w:bookmarkStart w:id="14" w:name="_Toc6847218"/>
       <w:r>
         <w:lastRenderedPageBreak/>
         <w:t xml:space="preserve">Vista </w:t>
@@ -6130,7 +6128,7 @@
       <w:r>
         <w:t xml:space="preserve"> </w:t>
       </w:r>
-      <w:bookmarkEnd w:id="15"/>
+      <w:bookmarkEnd w:id="14"/>
       <w:proofErr w:type="spellStart"/>
       <w:r>
         <w:t>playlist</w:t>
@@ -6198,7 +6196,7 @@
       <w:pPr>
         <w:pStyle w:val="Ttulo2"/>
       </w:pPr>
-      <w:bookmarkStart w:id="16" w:name="_Toc6847219"/>
+      <w:bookmarkStart w:id="15" w:name="_Toc6847219"/>
       <w:r>
         <w:t xml:space="preserve">Vista </w:t>
       </w:r>
@@ -6221,7 +6219,7 @@
       <w:r>
         <w:t xml:space="preserve"> por el usuario</w:t>
       </w:r>
-      <w:bookmarkEnd w:id="16"/>
+      <w:bookmarkEnd w:id="15"/>
     </w:p>
     <w:p/>
     <w:p>
@@ -6290,12 +6288,12 @@
       <w:pPr>
         <w:pStyle w:val="Ttulo1"/>
       </w:pPr>
-      <w:bookmarkStart w:id="17" w:name="_Toc6847220"/>
+      <w:bookmarkStart w:id="16" w:name="_Toc6847220"/>
       <w:r>
         <w:lastRenderedPageBreak/>
         <w:t>Arquitectura</w:t>
       </w:r>
-      <w:bookmarkEnd w:id="17"/>
+      <w:bookmarkEnd w:id="16"/>
     </w:p>
     <w:p/>
     <w:p>
@@ -6303,11 +6301,11 @@
         <w:pStyle w:val="Ttulo2"/>
         <w:spacing w:before="0"/>
       </w:pPr>
-      <w:bookmarkStart w:id="18" w:name="_Toc6847221"/>
+      <w:bookmarkStart w:id="17" w:name="_Toc6847221"/>
       <w:r>
         <w:t>Diagrama de componentes</w:t>
       </w:r>
-      <w:bookmarkEnd w:id="18"/>
+      <w:bookmarkEnd w:id="17"/>
     </w:p>
     <w:p/>
     <w:p>
@@ -6492,12 +6490,12 @@
         <w:pStyle w:val="Ttulo2"/>
         <w:spacing w:before="0"/>
       </w:pPr>
-      <w:bookmarkStart w:id="19" w:name="_Toc6847222"/>
+      <w:bookmarkStart w:id="18" w:name="_Toc6847222"/>
       <w:r>
         <w:lastRenderedPageBreak/>
         <w:t>Diagrama de despliegue</w:t>
       </w:r>
-      <w:bookmarkEnd w:id="19"/>
+      <w:bookmarkEnd w:id="18"/>
     </w:p>
     <w:p>
       <w:pPr>
@@ -6624,12 +6622,12 @@
       <w:pPr>
         <w:pStyle w:val="Ttulo2"/>
       </w:pPr>
-      <w:bookmarkStart w:id="20" w:name="_Toc6847223"/>
+      <w:bookmarkStart w:id="19" w:name="_Toc6847223"/>
       <w:r>
         <w:lastRenderedPageBreak/>
         <w:t>Diagrama de secuencia de alto nivel</w:t>
       </w:r>
-      <w:bookmarkEnd w:id="20"/>
+      <w:bookmarkEnd w:id="19"/>
     </w:p>
     <w:p>
       <w:r>
@@ -6637,18 +6635,18 @@
           <w:noProof/>
         </w:rPr>
         <w:drawing>
-          <wp:anchor distT="0" distB="0" distL="114300" distR="114300" simplePos="0" relativeHeight="251658240" behindDoc="0" locked="0" layoutInCell="1" allowOverlap="1">
+          <wp:anchor distT="0" distB="0" distL="114300" distR="114300" simplePos="0" relativeHeight="251662336" behindDoc="0" locked="0" layoutInCell="1" allowOverlap="1">
             <wp:simplePos x="0" y="0"/>
             <wp:positionH relativeFrom="column">
-              <wp:posOffset>2860040</wp:posOffset>
+              <wp:posOffset>2844165</wp:posOffset>
             </wp:positionH>
             <wp:positionV relativeFrom="paragraph">
-              <wp:posOffset>265761</wp:posOffset>
+              <wp:posOffset>294005</wp:posOffset>
             </wp:positionV>
-            <wp:extent cx="6304915" cy="4320540"/>
-            <wp:effectExtent l="0" t="0" r="0" b="0"/>
+            <wp:extent cx="5927725" cy="4386580"/>
+            <wp:effectExtent l="0" t="0" r="3175" b="0"/>
             <wp:wrapSquare wrapText="bothSides"/>
-            <wp:docPr id="11" name="Imagen 11" descr="Imagen que contiene captura de pantalla&#10;&#10;Descripción generada automáticamente"/>
+            <wp:docPr id="5" name="Imagen 5" descr="Imagen que contiene captura de pantalla&#10;&#10;Descripción generada automáticamente"/>
             <wp:cNvGraphicFramePr>
               <a:graphicFrameLocks xmlns:a="http://schemas.openxmlformats.org/drawingml/2006/main" noChangeAspect="1"/>
             </wp:cNvGraphicFramePr>
@@ -6656,7 +6654,7 @@
               <a:graphicData uri="http://schemas.openxmlformats.org/drawingml/2006/picture">
                 <pic:pic xmlns:pic="http://schemas.openxmlformats.org/drawingml/2006/picture">
                   <pic:nvPicPr>
-                    <pic:cNvPr id="11" name="sec_alto-nivel.png"/>
+                    <pic:cNvPr id="5" name="diagrama_sec_hl.png"/>
                     <pic:cNvPicPr/>
                   </pic:nvPicPr>
                   <pic:blipFill>
@@ -6674,7 +6672,7 @@
                   <pic:spPr>
                     <a:xfrm>
                       <a:off x="0" y="0"/>
-                      <a:ext cx="6304915" cy="4320540"/>
+                      <a:ext cx="5927725" cy="4386580"/>
                     </a:xfrm>
                     <a:prstGeom prst="rect">
                       <a:avLst/>
@@ -6765,7 +6763,10 @@
         <w:t>Por último, el usuario podrá</w:t>
       </w:r>
       <w:r>
-        <w:t xml:space="preserve"> crear </w:t>
+        <w:t xml:space="preserve"> listar</w:t>
+      </w:r>
+      <w:r>
+        <w:t xml:space="preserve"> </w:t>
       </w:r>
       <w:proofErr w:type="spellStart"/>
       <w:r>
@@ -6773,7 +6774,13 @@
       </w:r>
       <w:proofErr w:type="spellEnd"/>
       <w:r>
-        <w:t xml:space="preserve"> de vídeos, haciendo uso de la API de </w:t>
+        <w:t xml:space="preserve"> de vídeos</w:t>
+      </w:r>
+      <w:r>
+        <w:t>, crearlas, editarlas y eliminarlas</w:t>
+      </w:r>
+      <w:r>
+        <w:t xml:space="preserve">, haciendo uso de la API de </w:t>
       </w:r>
       <w:proofErr w:type="spellStart"/>
       <w:r>
@@ -6787,7 +6794,13 @@
         <w:t xml:space="preserve"> </w:t>
       </w:r>
       <w:r>
-        <w:t>y añadir los vídeos que más le puedan interesar de los mostrados tras la búsqueda</w:t>
+        <w:t>y añadir</w:t>
+      </w:r>
+      <w:r>
+        <w:t>les</w:t>
+      </w:r>
+      <w:r>
+        <w:t xml:space="preserve"> los vídeos que más le puedan interesar de los mostrados tras la búsqueda</w:t>
       </w:r>
       <w:r>
         <w:t>.</w:t>
@@ -6805,38 +6818,26 @@
     </w:p>
     <w:p>
       <w:pPr>
-        <w:jc w:val="both"/>
-      </w:pPr>
-    </w:p>
-    <w:p>
-      <w:pPr>
         <w:pStyle w:val="Ttulo2"/>
       </w:pPr>
-      <w:bookmarkStart w:id="21" w:name="_Toc6847224"/>
+      <w:bookmarkStart w:id="20" w:name="_Toc6847224"/>
       <w:r>
         <w:lastRenderedPageBreak/>
         <w:t>Diagrama de clases</w:t>
       </w:r>
-      <w:bookmarkEnd w:id="21"/>
-    </w:p>
+      <w:bookmarkEnd w:id="20"/>
+    </w:p>
+    <w:p/>
     <w:p>
       <w:r>
         <w:rPr>
           <w:noProof/>
         </w:rPr>
         <w:drawing>
-          <wp:anchor distT="0" distB="0" distL="114300" distR="114300" simplePos="0" relativeHeight="251659264" behindDoc="0" locked="0" layoutInCell="1" allowOverlap="1">
-            <wp:simplePos x="0" y="0"/>
-            <wp:positionH relativeFrom="column">
-              <wp:posOffset>-407670</wp:posOffset>
-            </wp:positionH>
-            <wp:positionV relativeFrom="paragraph">
-              <wp:posOffset>302260</wp:posOffset>
-            </wp:positionV>
-            <wp:extent cx="9573895" cy="4516120"/>
-            <wp:effectExtent l="0" t="0" r="1905" b="5080"/>
-            <wp:wrapSquare wrapText="bothSides"/>
-            <wp:docPr id="3" name="Imagen 3" descr="Imagen que contiene mapa, texto&#10;&#10;Descripción generada automáticamente"/>
+          <wp:inline distT="0" distB="0" distL="0" distR="0">
+            <wp:extent cx="8891270" cy="4194175"/>
+            <wp:effectExtent l="0" t="0" r="0" b="0"/>
+            <wp:docPr id="10" name="Imagen 10" descr="Imagen que contiene mapa, texto&#10;&#10;Descripción generada automáticamente"/>
             <wp:cNvGraphicFramePr>
               <a:graphicFrameLocks xmlns:a="http://schemas.openxmlformats.org/drawingml/2006/main" noChangeAspect="1"/>
             </wp:cNvGraphicFramePr>
@@ -6844,7 +6845,7 @@
               <a:graphicData uri="http://schemas.openxmlformats.org/drawingml/2006/picture">
                 <pic:pic xmlns:pic="http://schemas.openxmlformats.org/drawingml/2006/picture">
                   <pic:nvPicPr>
-                    <pic:cNvPr id="3" name="clases.png"/>
+                    <pic:cNvPr id="10" name="diagrama_clases.png"/>
                     <pic:cNvPicPr/>
                   </pic:nvPicPr>
                   <pic:blipFill>
@@ -6862,7 +6863,7 @@
                   <pic:spPr>
                     <a:xfrm>
                       <a:off x="0" y="0"/>
-                      <a:ext cx="9573895" cy="4516120"/>
+                      <a:ext cx="8891270" cy="4194175"/>
                     </a:xfrm>
                     <a:prstGeom prst="rect">
                       <a:avLst/>
@@ -6871,59 +6872,226 @@
                 </pic:pic>
               </a:graphicData>
             </a:graphic>
-            <wp14:sizeRelH relativeFrom="page">
-              <wp14:pctWidth>0</wp14:pctWidth>
-            </wp14:sizeRelH>
-            <wp14:sizeRelV relativeFrom="page">
-              <wp14:pctHeight>0</wp14:pctHeight>
-            </wp14:sizeRelV>
-          </wp:anchor>
+          </wp:inline>
         </w:drawing>
       </w:r>
     </w:p>
-    <w:p/>
-    <w:p/>
-    <w:p/>
+    <w:p>
+      <w:pPr>
+        <w:jc w:val="both"/>
+      </w:pPr>
+      <w:r>
+        <w:t xml:space="preserve">El </w:t>
+      </w:r>
+      <w:proofErr w:type="spellStart"/>
+      <w:r>
+        <w:t>mashup</w:t>
+      </w:r>
+      <w:proofErr w:type="spellEnd"/>
+      <w:r>
+        <w:t xml:space="preserve"> se estructura en una serie de vistas principales: </w:t>
+      </w:r>
+      <w:proofErr w:type="spellStart"/>
+      <w:r>
+        <w:t>index.jsp</w:t>
+      </w:r>
+      <w:proofErr w:type="spellEnd"/>
+      <w:r>
+        <w:t xml:space="preserve"> (página principal de búsqueda), </w:t>
+      </w:r>
+      <w:proofErr w:type="spellStart"/>
+      <w:r>
+        <w:t>recetas.jsp</w:t>
+      </w:r>
+      <w:proofErr w:type="spellEnd"/>
+      <w:r>
+        <w:t xml:space="preserve"> (resultados de </w:t>
+      </w:r>
+      <w:proofErr w:type="spellStart"/>
+      <w:r>
+        <w:t>Edamam</w:t>
+      </w:r>
+      <w:proofErr w:type="spellEnd"/>
+      <w:r>
+        <w:t xml:space="preserve"> API), </w:t>
+      </w:r>
+      <w:proofErr w:type="spellStart"/>
+      <w:r>
+        <w:t>fotos.jsp</w:t>
+      </w:r>
+      <w:proofErr w:type="spellEnd"/>
+      <w:r>
+        <w:t xml:space="preserve"> (resultados de </w:t>
+      </w:r>
+      <w:proofErr w:type="spellStart"/>
+      <w:r>
+        <w:t>Flickr</w:t>
+      </w:r>
+      <w:proofErr w:type="spellEnd"/>
+      <w:r>
+        <w:t xml:space="preserve"> API) y </w:t>
+      </w:r>
+      <w:proofErr w:type="spellStart"/>
+      <w:r>
+        <w:t>videos.jsp</w:t>
+      </w:r>
+      <w:proofErr w:type="spellEnd"/>
+      <w:r>
+        <w:t xml:space="preserve"> (resultados de </w:t>
+      </w:r>
+      <w:proofErr w:type="spellStart"/>
+      <w:r>
+        <w:t>Youtube</w:t>
+      </w:r>
+      <w:proofErr w:type="spellEnd"/>
+      <w:r>
+        <w:t xml:space="preserve"> API). Además, cuenta con el listado de </w:t>
+      </w:r>
+      <w:proofErr w:type="spellStart"/>
+      <w:r>
+        <w:t>playlists</w:t>
+      </w:r>
+      <w:proofErr w:type="spellEnd"/>
+      <w:r>
+        <w:t xml:space="preserve"> del usuario en </w:t>
+      </w:r>
+      <w:proofErr w:type="spellStart"/>
+      <w:r>
+        <w:t>perfil.jsp</w:t>
+      </w:r>
+      <w:proofErr w:type="spellEnd"/>
+      <w:r>
+        <w:t xml:space="preserve"> y un formulario para la creación y edición de </w:t>
+      </w:r>
+      <w:proofErr w:type="spellStart"/>
+      <w:r>
+        <w:t>playlists</w:t>
+      </w:r>
+      <w:proofErr w:type="spellEnd"/>
+      <w:r>
+        <w:t xml:space="preserve">, </w:t>
+      </w:r>
+      <w:proofErr w:type="spellStart"/>
+      <w:r>
+        <w:t>formPlaylists.jsp</w:t>
+      </w:r>
+      <w:proofErr w:type="spellEnd"/>
+      <w:r>
+        <w:t>.</w:t>
+      </w:r>
+    </w:p>
+    <w:p>
+      <w:pPr>
+        <w:jc w:val="both"/>
+      </w:pPr>
+      <w:r>
+        <w:t xml:space="preserve">En cuanto a los controladores, existe uno para cada acción: búsqueda de recetas en </w:t>
+      </w:r>
+      <w:proofErr w:type="spellStart"/>
+      <w:r>
+        <w:t>Edamam</w:t>
+      </w:r>
+      <w:proofErr w:type="spellEnd"/>
+      <w:r>
+        <w:t xml:space="preserve">, fotos en </w:t>
+      </w:r>
+      <w:proofErr w:type="spellStart"/>
+      <w:r>
+        <w:t>Flickr</w:t>
+      </w:r>
+      <w:proofErr w:type="spellEnd"/>
+      <w:r>
+        <w:t xml:space="preserve">, vídeos en </w:t>
+      </w:r>
+      <w:proofErr w:type="spellStart"/>
+      <w:r>
+        <w:t>Youtube</w:t>
+      </w:r>
+      <w:proofErr w:type="spellEnd"/>
+      <w:r>
+        <w:t xml:space="preserve"> y las operaciones CRUD sobre el recurso </w:t>
+      </w:r>
+      <w:proofErr w:type="spellStart"/>
+      <w:r>
+        <w:t>Playlist</w:t>
+      </w:r>
+      <w:proofErr w:type="spellEnd"/>
+      <w:r>
+        <w:t xml:space="preserve">. Los recursos del </w:t>
+      </w:r>
+      <w:proofErr w:type="spellStart"/>
+      <w:r>
+        <w:t>mashup</w:t>
+      </w:r>
+      <w:proofErr w:type="spellEnd"/>
+      <w:r>
+        <w:t xml:space="preserve"> son: recetas, fotos, vídeos, </w:t>
+      </w:r>
+      <w:proofErr w:type="spellStart"/>
+      <w:r>
+        <w:t>playlists</w:t>
+      </w:r>
+      <w:proofErr w:type="spellEnd"/>
+      <w:r>
+        <w:t xml:space="preserve"> y vídeos de </w:t>
+      </w:r>
+      <w:proofErr w:type="spellStart"/>
+      <w:r>
+        <w:t>playlists</w:t>
+      </w:r>
+      <w:proofErr w:type="spellEnd"/>
+      <w:r>
+        <w:t xml:space="preserve"> (</w:t>
+      </w:r>
+      <w:proofErr w:type="spellStart"/>
+      <w:r>
+        <w:t>PlaylistItem</w:t>
+      </w:r>
+      <w:proofErr w:type="spellEnd"/>
+      <w:r>
+        <w:t>).</w:t>
+      </w:r>
+    </w:p>
     <w:p>
       <w:pPr>
         <w:pStyle w:val="Ttulo3"/>
       </w:pPr>
-      <w:bookmarkStart w:id="22" w:name="_Toc6847225"/>
+      <w:bookmarkStart w:id="21" w:name="_Toc6847225"/>
       <w:r>
         <w:lastRenderedPageBreak/>
         <w:t>Diagramas de secuencia</w:t>
       </w:r>
+      <w:bookmarkEnd w:id="21"/>
+    </w:p>
+    <w:p/>
+    <w:p>
+      <w:pPr>
+        <w:pStyle w:val="Ttulo3"/>
+      </w:pPr>
+      <w:bookmarkStart w:id="22" w:name="_Toc6847226"/>
+      <w:r>
+        <w:t>Búsqueda de información e imágenes de recetas</w:t>
+      </w:r>
       <w:bookmarkEnd w:id="22"/>
     </w:p>
-    <w:p/>
-    <w:p>
-      <w:pPr>
-        <w:pStyle w:val="Ttulo3"/>
-      </w:pPr>
-      <w:bookmarkStart w:id="23" w:name="_Toc6847226"/>
-      <w:r>
-        <w:t>Búsqueda de información e imágenes de recetas</w:t>
-      </w:r>
-      <w:bookmarkEnd w:id="23"/>
-    </w:p>
     <w:p>
       <w:r>
         <w:rPr>
           <w:noProof/>
         </w:rPr>
         <w:drawing>
-          <wp:anchor distT="0" distB="0" distL="114300" distR="114300" simplePos="0" relativeHeight="251660288" behindDoc="0" locked="0" layoutInCell="1" allowOverlap="1">
+          <wp:anchor distT="0" distB="0" distL="114300" distR="114300" simplePos="0" relativeHeight="251663360" behindDoc="0" locked="0" layoutInCell="1" allowOverlap="1">
             <wp:simplePos x="0" y="0"/>
             <wp:positionH relativeFrom="column">
-              <wp:posOffset>-407670</wp:posOffset>
+              <wp:posOffset>-415290</wp:posOffset>
             </wp:positionH>
             <wp:positionV relativeFrom="paragraph">
-              <wp:posOffset>483235</wp:posOffset>
+              <wp:posOffset>293205</wp:posOffset>
             </wp:positionV>
-            <wp:extent cx="9620250" cy="2814320"/>
-            <wp:effectExtent l="0" t="0" r="6350" b="5080"/>
+            <wp:extent cx="9619615" cy="2814320"/>
+            <wp:effectExtent l="0" t="0" r="0" b="5080"/>
             <wp:wrapSquare wrapText="bothSides"/>
-            <wp:docPr id="12" name="Imagen 12" descr="Imagen que contiene captura de pantalla&#10;&#10;Descripción generada automáticamente"/>
+            <wp:docPr id="13" name="Imagen 13" descr="Imagen que contiene captura de pantalla&#10;&#10;Descripción generada automáticamente"/>
             <wp:cNvGraphicFramePr>
               <a:graphicFrameLocks xmlns:a="http://schemas.openxmlformats.org/drawingml/2006/main" noChangeAspect="1"/>
             </wp:cNvGraphicFramePr>
@@ -6931,7 +7099,7 @@
               <a:graphicData uri="http://schemas.openxmlformats.org/drawingml/2006/picture">
                 <pic:pic xmlns:pic="http://schemas.openxmlformats.org/drawingml/2006/picture">
                   <pic:nvPicPr>
-                    <pic:cNvPr id="12" name="d_sec_busqueda_receta.png"/>
+                    <pic:cNvPr id="13" name="busqueda_receta.png"/>
                     <pic:cNvPicPr/>
                   </pic:nvPicPr>
                   <pic:blipFill>
@@ -6949,7 +7117,7 @@
                   <pic:spPr>
                     <a:xfrm>
                       <a:off x="0" y="0"/>
-                      <a:ext cx="9620250" cy="2814320"/>
+                      <a:ext cx="9619615" cy="2814320"/>
                     </a:xfrm>
                     <a:prstGeom prst="rect">
                       <a:avLst/>
@@ -6968,22 +7136,108 @@
         </w:drawing>
       </w:r>
     </w:p>
+    <w:p>
+      <w:pPr>
+        <w:jc w:val="both"/>
+      </w:pPr>
+      <w:r>
+        <w:t xml:space="preserve">Aunque la búsqueda puede comenzarse desde cualquier búsqueda, ya que el formulario está presente en el </w:t>
+      </w:r>
+      <w:proofErr w:type="spellStart"/>
+      <w:r>
+        <w:t>header</w:t>
+      </w:r>
+      <w:proofErr w:type="spellEnd"/>
+      <w:r>
+        <w:t xml:space="preserve">, el flujo de búsqueda principal parte de la vista </w:t>
+      </w:r>
+      <w:proofErr w:type="spellStart"/>
+      <w:r>
+        <w:t>index.jsp</w:t>
+      </w:r>
+      <w:proofErr w:type="spellEnd"/>
+      <w:r>
+        <w:t xml:space="preserve">. El controlador </w:t>
+      </w:r>
+      <w:proofErr w:type="spellStart"/>
+      <w:r>
+        <w:t>SearchController</w:t>
+      </w:r>
+      <w:proofErr w:type="spellEnd"/>
+      <w:r>
+        <w:t xml:space="preserve"> se encarga de tratar la petición al recurso Receta de </w:t>
+      </w:r>
+      <w:proofErr w:type="spellStart"/>
+      <w:r>
+        <w:t>Edamam</w:t>
+      </w:r>
+      <w:proofErr w:type="spellEnd"/>
+      <w:r>
+        <w:t xml:space="preserve">. Una vez se obtienen las recetas, el controlador las envía a la vista </w:t>
+      </w:r>
+      <w:proofErr w:type="spellStart"/>
+      <w:r>
+        <w:t>recetas.jsp</w:t>
+      </w:r>
+      <w:proofErr w:type="spellEnd"/>
+      <w:r>
+        <w:t>, donde son mostradas en el documento.</w:t>
+      </w:r>
+    </w:p>
+    <w:p>
+      <w:pPr>
+        <w:jc w:val="both"/>
+      </w:pPr>
+      <w:r>
+        <w:t xml:space="preserve">Una vez en la vista </w:t>
+      </w:r>
+      <w:proofErr w:type="spellStart"/>
+      <w:r>
+        <w:t>recetas.jsp</w:t>
+      </w:r>
+      <w:proofErr w:type="spellEnd"/>
+      <w:r>
+        <w:t xml:space="preserve">, es posible solicitar las fotos, las cuales se buscarán bajo el mismo parámetro que las recetas. En este caso, el controlador </w:t>
+      </w:r>
+      <w:proofErr w:type="spellStart"/>
+      <w:r>
+        <w:t>PhotosController</w:t>
+      </w:r>
+      <w:proofErr w:type="spellEnd"/>
+      <w:r>
+        <w:t xml:space="preserve"> se encarga de tratar la petición al recurso Foto de </w:t>
+      </w:r>
+      <w:proofErr w:type="spellStart"/>
+      <w:r>
+        <w:t>Flickr</w:t>
+      </w:r>
+      <w:proofErr w:type="spellEnd"/>
+      <w:r>
+        <w:t xml:space="preserve">. Una vez se obtienen las fotos, el controlador las envía a la vista </w:t>
+      </w:r>
+      <w:proofErr w:type="spellStart"/>
+      <w:r>
+        <w:t>fotos.jsp</w:t>
+      </w:r>
+      <w:proofErr w:type="spellEnd"/>
+      <w:r>
+        <w:t>, donde son mostradas en el documento.</w:t>
+      </w:r>
+    </w:p>
     <w:p/>
-    <w:p/>
-    <w:p/>
-    <w:p/>
-    <w:p/>
-    <w:p/>
     <w:p>
       <w:pPr>
         <w:pStyle w:val="Ttulo3"/>
       </w:pPr>
-      <w:bookmarkStart w:id="24" w:name="_Toc6847227"/>
+      <w:bookmarkStart w:id="23" w:name="_Toc6847227"/>
       <w:r>
         <w:lastRenderedPageBreak/>
         <w:t>Búsqueda de vídeos de receta</w:t>
       </w:r>
-      <w:bookmarkEnd w:id="24"/>
+      <w:bookmarkEnd w:id="23"/>
+      <w:r>
+        <w:t>s</w:t>
+      </w:r>
     </w:p>
     <w:p/>
     <w:p>
@@ -6996,9 +7250,9 @@
         </w:rPr>
         <w:drawing>
           <wp:inline distT="0" distB="0" distL="0" distR="0">
-            <wp:extent cx="7013051" cy="2337517"/>
-            <wp:effectExtent l="0" t="0" r="0" b="0"/>
-            <wp:docPr id="14" name="Imagen 14" descr="Imagen que contiene captura de pantalla&#10;&#10;Descripción generada automáticamente"/>
+            <wp:extent cx="8891270" cy="3006725"/>
+            <wp:effectExtent l="0" t="0" r="0" b="3175"/>
+            <wp:docPr id="30" name="Imagen 30" descr="Imagen que contiene captura de pantalla&#10;&#10;Descripción generada automáticamente"/>
             <wp:cNvGraphicFramePr>
               <a:graphicFrameLocks xmlns:a="http://schemas.openxmlformats.org/drawingml/2006/main" noChangeAspect="1"/>
             </wp:cNvGraphicFramePr>
@@ -7006,7 +7260,7 @@
               <a:graphicData uri="http://schemas.openxmlformats.org/drawingml/2006/picture">
                 <pic:pic xmlns:pic="http://schemas.openxmlformats.org/drawingml/2006/picture">
                   <pic:nvPicPr>
-                    <pic:cNvPr id="14" name="d_sec_busqueda_video.png"/>
+                    <pic:cNvPr id="30" name="busqueda_video.png"/>
                     <pic:cNvPicPr/>
                   </pic:nvPicPr>
                   <pic:blipFill>
@@ -7024,7 +7278,7 @@
                   <pic:spPr>
                     <a:xfrm>
                       <a:off x="0" y="0"/>
-                      <a:ext cx="7064695" cy="2354731"/>
+                      <a:ext cx="8891270" cy="3006725"/>
                     </a:xfrm>
                     <a:prstGeom prst="rect">
                       <a:avLst/>
@@ -7037,21 +7291,102 @@
         </w:drawing>
       </w:r>
     </w:p>
+    <w:p>
+      <w:pPr>
+        <w:jc w:val="both"/>
+      </w:pPr>
+      <w:r>
+        <w:t xml:space="preserve">Partiendo de la vista </w:t>
+      </w:r>
+      <w:proofErr w:type="spellStart"/>
+      <w:r>
+        <w:t>recetas.jsp</w:t>
+      </w:r>
+      <w:proofErr w:type="spellEnd"/>
+      <w:r>
+        <w:t xml:space="preserve">, el usuario puede acceder a una búsqueda por cada receta encontrada por la API de </w:t>
+      </w:r>
+      <w:proofErr w:type="spellStart"/>
+      <w:r>
+        <w:t>Edamam</w:t>
+      </w:r>
+      <w:proofErr w:type="spellEnd"/>
+      <w:r>
+        <w:t xml:space="preserve">. El criterio de búsqueda en </w:t>
+      </w:r>
+      <w:proofErr w:type="spellStart"/>
+      <w:r>
+        <w:t>Youtube</w:t>
+      </w:r>
+      <w:proofErr w:type="spellEnd"/>
+      <w:r>
+        <w:t xml:space="preserve"> será el nombre de cada receta. Esta búsqueda será tratada por el controlador </w:t>
+      </w:r>
+      <w:proofErr w:type="spellStart"/>
+      <w:r>
+        <w:t>VideosController</w:t>
+      </w:r>
+      <w:proofErr w:type="spellEnd"/>
+      <w:r>
+        <w:t xml:space="preserve">, el cual requiere la autenticación del usuario mediante </w:t>
+      </w:r>
+      <w:proofErr w:type="spellStart"/>
+      <w:r>
+        <w:t>OAuth</w:t>
+      </w:r>
+      <w:proofErr w:type="spellEnd"/>
+      <w:r>
+        <w:t xml:space="preserve"> 2.0, ya que se necesitarán listar sus </w:t>
+      </w:r>
+      <w:proofErr w:type="spellStart"/>
+      <w:r>
+        <w:t>playlists</w:t>
+      </w:r>
+      <w:proofErr w:type="spellEnd"/>
+      <w:r>
+        <w:t xml:space="preserve"> en la vista de resultados de vídeos para poder elegir la </w:t>
+      </w:r>
+      <w:proofErr w:type="spellStart"/>
+      <w:r>
+        <w:t>playlist</w:t>
+      </w:r>
+      <w:proofErr w:type="spellEnd"/>
+      <w:r>
+        <w:t xml:space="preserve"> a la cual añadir vídeos de los ofrecidos por la búsqueda.</w:t>
+      </w:r>
+    </w:p>
+    <w:p>
+      <w:pPr>
+        <w:jc w:val="both"/>
+      </w:pPr>
+      <w:r>
+        <w:t xml:space="preserve">Una vez que se obtienen tanto las </w:t>
+      </w:r>
+      <w:proofErr w:type="spellStart"/>
+      <w:r>
+        <w:t>playlists</w:t>
+      </w:r>
+      <w:proofErr w:type="spellEnd"/>
+      <w:r>
+        <w:t xml:space="preserve"> del usuario como los vídeos de la búsqueda, el controlador envía todos los datos a la vista </w:t>
+      </w:r>
+      <w:proofErr w:type="spellStart"/>
+      <w:r>
+        <w:t>videos.jsp</w:t>
+      </w:r>
+      <w:proofErr w:type="spellEnd"/>
+      <w:r>
+        <w:t>, donde se mostrará la información al completo.</w:t>
+      </w:r>
+    </w:p>
     <w:p/>
     <w:p/>
     <w:p/>
-    <w:p/>
-    <w:p/>
-    <w:p/>
-    <w:p/>
-    <w:p/>
-    <w:p/>
-    <w:p/>
     <w:p>
       <w:pPr>
         <w:pStyle w:val="Ttulo3"/>
       </w:pPr>
-      <w:bookmarkStart w:id="25" w:name="_Toc6847228"/>
+      <w:bookmarkStart w:id="24" w:name="_Toc6847228"/>
       <w:r>
         <w:lastRenderedPageBreak/>
         <w:t xml:space="preserve">Creación de </w:t>
@@ -7064,7 +7399,7 @@
       <w:r>
         <w:t xml:space="preserve"> de recetas</w:t>
       </w:r>
-      <w:bookmarkEnd w:id="25"/>
+      <w:bookmarkEnd w:id="24"/>
     </w:p>
     <w:p>
       <w:r>
@@ -7072,18 +7407,18 @@
           <w:noProof/>
         </w:rPr>
         <w:drawing>
-          <wp:anchor distT="0" distB="0" distL="114300" distR="114300" simplePos="0" relativeHeight="251661312" behindDoc="0" locked="0" layoutInCell="1" allowOverlap="1">
+          <wp:anchor distT="0" distB="0" distL="114300" distR="114300" simplePos="0" relativeHeight="251664384" behindDoc="0" locked="0" layoutInCell="1" allowOverlap="1">
             <wp:simplePos x="0" y="0"/>
             <wp:positionH relativeFrom="column">
-              <wp:posOffset>-320040</wp:posOffset>
+              <wp:posOffset>-313828</wp:posOffset>
             </wp:positionH>
             <wp:positionV relativeFrom="paragraph">
-              <wp:posOffset>398946</wp:posOffset>
+              <wp:posOffset>303530</wp:posOffset>
             </wp:positionV>
-            <wp:extent cx="9465310" cy="3275330"/>
-            <wp:effectExtent l="0" t="0" r="0" b="1270"/>
+            <wp:extent cx="9488805" cy="2527935"/>
+            <wp:effectExtent l="0" t="0" r="0" b="0"/>
             <wp:wrapSquare wrapText="bothSides"/>
-            <wp:docPr id="16" name="Imagen 16" descr="Imagen que contiene captura de pantalla&#10;&#10;Descripción generada automáticamente"/>
+            <wp:docPr id="23" name="Imagen 23" descr="Imagen que contiene captura de pantalla&#10;&#10;Descripción generada automáticamente"/>
             <wp:cNvGraphicFramePr>
               <a:graphicFrameLocks xmlns:a="http://schemas.openxmlformats.org/drawingml/2006/main" noChangeAspect="1"/>
             </wp:cNvGraphicFramePr>
@@ -7091,7 +7426,7 @@
               <a:graphicData uri="http://schemas.openxmlformats.org/drawingml/2006/picture">
                 <pic:pic xmlns:pic="http://schemas.openxmlformats.org/drawingml/2006/picture">
                   <pic:nvPicPr>
-                    <pic:cNvPr id="16" name="d_sec_crear_playlist.png"/>
+                    <pic:cNvPr id="23" name="crear_playlist.png"/>
                     <pic:cNvPicPr/>
                   </pic:nvPicPr>
                   <pic:blipFill>
@@ -7109,7 +7444,7 @@
                   <pic:spPr>
                     <a:xfrm>
                       <a:off x="0" y="0"/>
-                      <a:ext cx="9465310" cy="3275330"/>
+                      <a:ext cx="9488805" cy="2527935"/>
                     </a:xfrm>
                     <a:prstGeom prst="rect">
                       <a:avLst/>
@@ -7128,22 +7463,121 @@
         </w:drawing>
       </w:r>
     </w:p>
-    <w:p>
-      <w:pPr>
-        <w:jc w:val="center"/>
-      </w:pPr>
+    <w:p/>
+    <w:p>
+      <w:pPr>
+        <w:jc w:val="both"/>
+      </w:pPr>
+      <w:r>
+        <w:t xml:space="preserve">A través del formulario de la vista </w:t>
+      </w:r>
+      <w:proofErr w:type="spellStart"/>
+      <w:r>
+        <w:t>formPlaylists.jsp</w:t>
+      </w:r>
+      <w:proofErr w:type="spellEnd"/>
+      <w:r>
+        <w:t xml:space="preserve">, donde se va a evaluar si se llega para una edición o, en cambio, para la creación de una nueva </w:t>
+      </w:r>
+      <w:proofErr w:type="spellStart"/>
+      <w:r>
+        <w:t>playlist</w:t>
+      </w:r>
+      <w:proofErr w:type="spellEnd"/>
+      <w:r>
+        <w:t xml:space="preserve">, se pasan los parámetros al controlador </w:t>
+      </w:r>
+      <w:proofErr w:type="spellStart"/>
+      <w:r>
+        <w:t>NewPlaylistController</w:t>
+      </w:r>
+      <w:proofErr w:type="spellEnd"/>
+      <w:r>
+        <w:t xml:space="preserve">. Será necesaria la autenticación </w:t>
+      </w:r>
+      <w:proofErr w:type="spellStart"/>
+      <w:r>
+        <w:t>OAuth</w:t>
+      </w:r>
+      <w:proofErr w:type="spellEnd"/>
+      <w:r>
+        <w:t xml:space="preserve"> 2.0.</w:t>
+      </w:r>
+    </w:p>
+    <w:p>
+      <w:pPr>
+        <w:jc w:val="both"/>
+      </w:pPr>
+      <w:r>
+        <w:t xml:space="preserve">Una vez autenticado, el controlador realiza la operación de inserción, creando así la nueva </w:t>
+      </w:r>
+      <w:proofErr w:type="spellStart"/>
+      <w:r>
+        <w:t>playlist</w:t>
+      </w:r>
+      <w:proofErr w:type="spellEnd"/>
+      <w:r>
+        <w:t xml:space="preserve"> y redirigiendo el flujo al controlador encargado de listar las </w:t>
+      </w:r>
+      <w:proofErr w:type="spellStart"/>
+      <w:r>
+        <w:t>playlists</w:t>
+      </w:r>
+      <w:proofErr w:type="spellEnd"/>
+      <w:r>
+        <w:t xml:space="preserve">, </w:t>
+      </w:r>
+      <w:proofErr w:type="spellStart"/>
+      <w:r>
+        <w:t>PlaylistsGetController</w:t>
+      </w:r>
+      <w:proofErr w:type="spellEnd"/>
+      <w:r>
+        <w:t>.</w:t>
+      </w:r>
+    </w:p>
+    <w:p>
+      <w:pPr>
+        <w:jc w:val="both"/>
+      </w:pPr>
+      <w:r>
+        <w:t xml:space="preserve">Por último, cuando el controlador recibe las </w:t>
+      </w:r>
+      <w:proofErr w:type="spellStart"/>
+      <w:r>
+        <w:t>playlists</w:t>
+      </w:r>
+      <w:proofErr w:type="spellEnd"/>
+      <w:r>
+        <w:t xml:space="preserve"> del recurso, las envía a la vista </w:t>
+      </w:r>
+      <w:proofErr w:type="spellStart"/>
+      <w:r>
+        <w:t>perfil.jsp</w:t>
+      </w:r>
+      <w:proofErr w:type="spellEnd"/>
+      <w:r>
+        <w:t xml:space="preserve">, donde ya se mostrará la nueva </w:t>
+      </w:r>
+      <w:proofErr w:type="spellStart"/>
+      <w:r>
+        <w:t>playlist</w:t>
+      </w:r>
+      <w:proofErr w:type="spellEnd"/>
+      <w:r>
+        <w:t xml:space="preserve"> creada.</w:t>
+      </w:r>
     </w:p>
     <w:p/>
     <w:p/>
     <w:p/>
     <w:p/>
     <w:p/>
-    <w:p/>
     <w:p>
       <w:pPr>
         <w:pStyle w:val="Ttulo3"/>
       </w:pPr>
-      <w:bookmarkStart w:id="26" w:name="_Toc6847229"/>
+      <w:bookmarkStart w:id="25" w:name="_Toc6847229"/>
       <w:r>
         <w:lastRenderedPageBreak/>
         <w:t xml:space="preserve">Añadir vídeos a </w:t>
@@ -7156,7 +7590,7 @@
       <w:r>
         <w:t xml:space="preserve"> de recetas</w:t>
       </w:r>
-      <w:bookmarkEnd w:id="26"/>
+      <w:bookmarkEnd w:id="25"/>
     </w:p>
     <w:p/>
     <w:p>
@@ -7169,9 +7603,9 @@
         </w:rPr>
         <w:drawing>
           <wp:inline distT="0" distB="0" distL="0" distR="0">
-            <wp:extent cx="7983110" cy="3034859"/>
-            <wp:effectExtent l="0" t="0" r="5715" b="635"/>
-            <wp:docPr id="17" name="Imagen 17" descr="Imagen que contiene captura de pantalla&#10;&#10;Descripción generada automáticamente"/>
+            <wp:extent cx="8891270" cy="2794635"/>
+            <wp:effectExtent l="0" t="0" r="0" b="0"/>
+            <wp:docPr id="24" name="Imagen 24" descr="Imagen que contiene captura de pantalla&#10;&#10;Descripción generada automáticamente"/>
             <wp:cNvGraphicFramePr>
               <a:graphicFrameLocks xmlns:a="http://schemas.openxmlformats.org/drawingml/2006/main" noChangeAspect="1"/>
             </wp:cNvGraphicFramePr>
@@ -7179,7 +7613,7 @@
               <a:graphicData uri="http://schemas.openxmlformats.org/drawingml/2006/picture">
                 <pic:pic xmlns:pic="http://schemas.openxmlformats.org/drawingml/2006/picture">
                   <pic:nvPicPr>
-                    <pic:cNvPr id="17" name="d_sec_add_video.png"/>
+                    <pic:cNvPr id="24" name="add_video.png"/>
                     <pic:cNvPicPr/>
                   </pic:nvPicPr>
                   <pic:blipFill>
@@ -7197,7 +7631,7 @@
                   <pic:spPr>
                     <a:xfrm>
                       <a:off x="0" y="0"/>
-                      <a:ext cx="8019206" cy="3048581"/>
+                      <a:ext cx="8891270" cy="2794635"/>
                     </a:xfrm>
                     <a:prstGeom prst="rect">
                       <a:avLst/>
@@ -7210,9 +7644,560 @@
         </w:drawing>
       </w:r>
     </w:p>
+    <w:p>
+      <w:pPr>
+        <w:jc w:val="both"/>
+      </w:pPr>
+      <w:r>
+        <w:t xml:space="preserve">Cuando se tienen los resultados de vídeos de </w:t>
+      </w:r>
+      <w:proofErr w:type="spellStart"/>
+      <w:r>
+        <w:t>Youtube</w:t>
+      </w:r>
+      <w:proofErr w:type="spellEnd"/>
+      <w:r>
+        <w:t xml:space="preserve">, el usuario tiene un pequeño formulario por cada resultado, el cual consiste en un </w:t>
+      </w:r>
+      <w:proofErr w:type="spellStart"/>
+      <w:r>
+        <w:t>select</w:t>
+      </w:r>
+      <w:proofErr w:type="spellEnd"/>
+      <w:r>
+        <w:t xml:space="preserve"> con sus </w:t>
+      </w:r>
+      <w:proofErr w:type="spellStart"/>
+      <w:r>
+        <w:t>playlists</w:t>
+      </w:r>
+      <w:proofErr w:type="spellEnd"/>
+      <w:r>
+        <w:t xml:space="preserve"> creadas y un botón de añadir. De este modo, haciendo </w:t>
+      </w:r>
+      <w:proofErr w:type="spellStart"/>
+      <w:proofErr w:type="gramStart"/>
+      <w:r>
+        <w:t>click</w:t>
+      </w:r>
+      <w:proofErr w:type="spellEnd"/>
+      <w:proofErr w:type="gramEnd"/>
+      <w:r>
+        <w:t xml:space="preserve"> en el botón, el vídeo se añade en la </w:t>
+      </w:r>
+      <w:proofErr w:type="spellStart"/>
+      <w:r>
+        <w:t>playlist</w:t>
+      </w:r>
+      <w:proofErr w:type="spellEnd"/>
+      <w:r>
+        <w:t xml:space="preserve"> seleccionada.</w:t>
+      </w:r>
+    </w:p>
+    <w:p>
+      <w:pPr>
+        <w:jc w:val="both"/>
+      </w:pPr>
+      <w:r>
+        <w:t xml:space="preserve">Para ello, desde la vista </w:t>
+      </w:r>
+      <w:proofErr w:type="spellStart"/>
+      <w:r>
+        <w:t>videos.jsp</w:t>
+      </w:r>
+      <w:proofErr w:type="spellEnd"/>
+      <w:r>
+        <w:t xml:space="preserve"> se pasan los parámetros al controlador </w:t>
+      </w:r>
+      <w:proofErr w:type="spellStart"/>
+      <w:r>
+        <w:t>AddToPlaylistController</w:t>
+      </w:r>
+      <w:proofErr w:type="spellEnd"/>
+      <w:r>
+        <w:t xml:space="preserve"> tanto los datos del vídeo como los de la búsqueda misma, para poder regresar a la vista de partida. El controlador requerirá autenticación </w:t>
+      </w:r>
+      <w:proofErr w:type="spellStart"/>
+      <w:r>
+        <w:t>OAuth</w:t>
+      </w:r>
+      <w:proofErr w:type="spellEnd"/>
+      <w:r>
+        <w:t xml:space="preserve"> 2.0. Una vez autenticado, realizará la operación de adición al recurso.</w:t>
+      </w:r>
+    </w:p>
+    <w:p>
+      <w:pPr>
+        <w:jc w:val="both"/>
+      </w:pPr>
+      <w:r>
+        <w:t xml:space="preserve">Acto seguido redirige al controlador de búsqueda de vídeos, </w:t>
+      </w:r>
+      <w:proofErr w:type="spellStart"/>
+      <w:r>
+        <w:t>VideosController</w:t>
+      </w:r>
+      <w:proofErr w:type="spellEnd"/>
+      <w:r>
+        <w:t xml:space="preserve">, el cual tomará de nuevo el parámetro de búsqueda y listará los resultados que son enviados a la vista de partida, </w:t>
+      </w:r>
+      <w:proofErr w:type="spellStart"/>
+      <w:r>
+        <w:t>videos.jsp</w:t>
+      </w:r>
+      <w:proofErr w:type="spellEnd"/>
+      <w:r>
+        <w:t>. De esta manera se permite al usuario continuar con la navegación y seguir añadiendo vídeos de su interés.</w:t>
+      </w:r>
+    </w:p>
+    <w:p>
+      <w:pPr>
+        <w:jc w:val="both"/>
+      </w:pPr>
+    </w:p>
+    <w:p>
+      <w:pPr>
+        <w:jc w:val="both"/>
+      </w:pPr>
+    </w:p>
+    <w:p>
+      <w:pPr>
+        <w:jc w:val="both"/>
+      </w:pPr>
+    </w:p>
+    <w:p>
+      <w:pPr>
+        <w:pStyle w:val="Ttulo3"/>
+      </w:pPr>
+      <w:r>
+        <w:lastRenderedPageBreak/>
+        <w:t xml:space="preserve">Editar </w:t>
+      </w:r>
+      <w:proofErr w:type="spellStart"/>
+      <w:r>
+        <w:t>playlist</w:t>
+      </w:r>
+      <w:proofErr w:type="spellEnd"/>
+      <w:r>
+        <w:t xml:space="preserve"> de recetas</w:t>
+      </w:r>
+    </w:p>
+    <w:p>
+      <w:r>
+        <w:rPr>
+          <w:noProof/>
+        </w:rPr>
+        <w:drawing>
+          <wp:anchor distT="0" distB="0" distL="114300" distR="114300" simplePos="0" relativeHeight="251665408" behindDoc="0" locked="0" layoutInCell="1" allowOverlap="1">
+            <wp:simplePos x="0" y="0"/>
+            <wp:positionH relativeFrom="column">
+              <wp:posOffset>-431386</wp:posOffset>
+            </wp:positionH>
+            <wp:positionV relativeFrom="paragraph">
+              <wp:posOffset>303530</wp:posOffset>
+            </wp:positionV>
+            <wp:extent cx="9704070" cy="3394710"/>
+            <wp:effectExtent l="0" t="0" r="0" b="0"/>
+            <wp:wrapSquare wrapText="bothSides"/>
+            <wp:docPr id="31" name="Imagen 31" descr="Imagen que contiene captura de pantalla&#10;&#10;Descripción generada automáticamente"/>
+            <wp:cNvGraphicFramePr>
+              <a:graphicFrameLocks xmlns:a="http://schemas.openxmlformats.org/drawingml/2006/main" noChangeAspect="1"/>
+            </wp:cNvGraphicFramePr>
+            <a:graphic xmlns:a="http://schemas.openxmlformats.org/drawingml/2006/main">
+              <a:graphicData uri="http://schemas.openxmlformats.org/drawingml/2006/picture">
+                <pic:pic xmlns:pic="http://schemas.openxmlformats.org/drawingml/2006/picture">
+                  <pic:nvPicPr>
+                    <pic:cNvPr id="31" name="edit_playlist.png"/>
+                    <pic:cNvPicPr/>
+                  </pic:nvPicPr>
+                  <pic:blipFill>
+                    <a:blip r:embed="rId41">
+                      <a:extLst>
+                        <a:ext uri="{28A0092B-C50C-407E-A947-70E740481C1C}">
+                          <a14:useLocalDpi xmlns:a14="http://schemas.microsoft.com/office/drawing/2010/main" val="0"/>
+                        </a:ext>
+                      </a:extLst>
+                    </a:blip>
+                    <a:stretch>
+                      <a:fillRect/>
+                    </a:stretch>
+                  </pic:blipFill>
+                  <pic:spPr>
+                    <a:xfrm>
+                      <a:off x="0" y="0"/>
+                      <a:ext cx="9704070" cy="3394710"/>
+                    </a:xfrm>
+                    <a:prstGeom prst="rect">
+                      <a:avLst/>
+                    </a:prstGeom>
+                  </pic:spPr>
+                </pic:pic>
+              </a:graphicData>
+            </a:graphic>
+            <wp14:sizeRelH relativeFrom="page">
+              <wp14:pctWidth>0</wp14:pctWidth>
+            </wp14:sizeRelH>
+            <wp14:sizeRelV relativeFrom="page">
+              <wp14:pctHeight>0</wp14:pctHeight>
+            </wp14:sizeRelV>
+          </wp:anchor>
+        </w:drawing>
+      </w:r>
+    </w:p>
+    <w:p/>
+    <w:p>
+      <w:pPr>
+        <w:jc w:val="both"/>
+      </w:pPr>
+      <w:r>
+        <w:t xml:space="preserve">En la vista de </w:t>
+      </w:r>
+      <w:proofErr w:type="spellStart"/>
+      <w:r>
+        <w:t>perfil.jsp</w:t>
+      </w:r>
+      <w:proofErr w:type="spellEnd"/>
+      <w:r>
+        <w:t xml:space="preserve">, el usuario obtiene todas sus </w:t>
+      </w:r>
+      <w:proofErr w:type="spellStart"/>
+      <w:r>
+        <w:t>playlists</w:t>
+      </w:r>
+      <w:proofErr w:type="spellEnd"/>
+      <w:r>
+        <w:t xml:space="preserve">. Haciendo </w:t>
+      </w:r>
+      <w:proofErr w:type="spellStart"/>
+      <w:proofErr w:type="gramStart"/>
+      <w:r>
+        <w:t>click</w:t>
+      </w:r>
+      <w:proofErr w:type="spellEnd"/>
+      <w:proofErr w:type="gramEnd"/>
+      <w:r>
+        <w:t xml:space="preserve"> en el botón de editar de una de ellas, se enviarán los parámetros de esta al controlador </w:t>
+      </w:r>
+      <w:proofErr w:type="spellStart"/>
+      <w:r>
+        <w:t>UpdatePlaylistController</w:t>
+      </w:r>
+      <w:proofErr w:type="spellEnd"/>
+      <w:r>
+        <w:t xml:space="preserve">, el cual necesitará autenticación </w:t>
+      </w:r>
+      <w:proofErr w:type="spellStart"/>
+      <w:r>
+        <w:t>OAuth</w:t>
+      </w:r>
+      <w:proofErr w:type="spellEnd"/>
+      <w:r>
+        <w:t xml:space="preserve"> 2.0. Una vez autenticado, obtendrá la </w:t>
+      </w:r>
+      <w:proofErr w:type="spellStart"/>
+      <w:r>
+        <w:t>playlist</w:t>
+      </w:r>
+      <w:proofErr w:type="spellEnd"/>
+      <w:r>
+        <w:t xml:space="preserve"> a editar, enviando los datos al formulario de la vista </w:t>
+      </w:r>
+      <w:proofErr w:type="spellStart"/>
+      <w:r>
+        <w:t>formPlaylists.jsp</w:t>
+      </w:r>
+      <w:proofErr w:type="spellEnd"/>
+      <w:r>
+        <w:t>.</w:t>
+      </w:r>
+    </w:p>
+    <w:p>
+      <w:pPr>
+        <w:jc w:val="both"/>
+      </w:pPr>
+      <w:r>
+        <w:t xml:space="preserve">Llegados al punto de encontrarnos en la vista del formulario, desde aquí se evalúa afirmativamente de que se trata de una edición, ya que se ha recibido una </w:t>
+      </w:r>
+      <w:proofErr w:type="spellStart"/>
+      <w:r>
+        <w:t>playlist</w:t>
+      </w:r>
+      <w:proofErr w:type="spellEnd"/>
+      <w:r>
+        <w:t xml:space="preserve">. De este modo, los datos de la </w:t>
+      </w:r>
+      <w:proofErr w:type="spellStart"/>
+      <w:r>
+        <w:t>playlist</w:t>
+      </w:r>
+      <w:proofErr w:type="spellEnd"/>
+      <w:r>
+        <w:t xml:space="preserve"> aparecerán en el formulario, pudiendo editarse.</w:t>
+      </w:r>
+    </w:p>
+    <w:p>
+      <w:pPr>
+        <w:jc w:val="both"/>
+      </w:pPr>
+      <w:r>
+        <w:t xml:space="preserve">Cuando se hace </w:t>
+      </w:r>
+      <w:proofErr w:type="spellStart"/>
+      <w:proofErr w:type="gramStart"/>
+      <w:r>
+        <w:t>click</w:t>
+      </w:r>
+      <w:proofErr w:type="spellEnd"/>
+      <w:proofErr w:type="gramEnd"/>
+      <w:r>
+        <w:t xml:space="preserve"> en el botón de guardar, los nuevos datos pasan de nuevo al controlador </w:t>
+      </w:r>
+      <w:proofErr w:type="spellStart"/>
+      <w:r>
+        <w:t>UpdatePlaylistController</w:t>
+      </w:r>
+      <w:proofErr w:type="spellEnd"/>
+      <w:r>
+        <w:t xml:space="preserve">, el cual ejecutará el método </w:t>
+      </w:r>
+      <w:proofErr w:type="spellStart"/>
+      <w:r>
+        <w:t>update</w:t>
+      </w:r>
+      <w:proofErr w:type="spellEnd"/>
+      <w:r>
+        <w:t xml:space="preserve"> del recurso y redirigirá al controlador </w:t>
+      </w:r>
+      <w:proofErr w:type="spellStart"/>
+      <w:r>
+        <w:t>PlaylistsGetController</w:t>
+      </w:r>
+      <w:proofErr w:type="spellEnd"/>
+      <w:r>
+        <w:t xml:space="preserve">, el cual solicitará todas las </w:t>
+      </w:r>
+      <w:proofErr w:type="spellStart"/>
+      <w:r>
+        <w:t>playlists</w:t>
+      </w:r>
+      <w:proofErr w:type="spellEnd"/>
+      <w:r>
+        <w:t xml:space="preserve"> del usuario de nuevo y las reenviará a la vista de </w:t>
+      </w:r>
+      <w:proofErr w:type="spellStart"/>
+      <w:r>
+        <w:t>perfil.jsp</w:t>
+      </w:r>
+      <w:proofErr w:type="spellEnd"/>
+      <w:r>
+        <w:t xml:space="preserve">, donde se encontrará ya la </w:t>
+      </w:r>
+      <w:proofErr w:type="spellStart"/>
+      <w:r>
+        <w:t>playlist</w:t>
+      </w:r>
+      <w:proofErr w:type="spellEnd"/>
+      <w:r>
+        <w:t xml:space="preserve"> editada, entre las demás.</w:t>
+      </w:r>
+    </w:p>
+    <w:p>
+      <w:pPr>
+        <w:pStyle w:val="Ttulo3"/>
+      </w:pPr>
+      <w:r>
+        <w:lastRenderedPageBreak/>
+        <w:t xml:space="preserve">Eliminar </w:t>
+      </w:r>
+      <w:proofErr w:type="spellStart"/>
+      <w:r>
+        <w:t>playlist</w:t>
+      </w:r>
+      <w:proofErr w:type="spellEnd"/>
+      <w:r>
+        <w:t xml:space="preserve"> de recetas</w:t>
+      </w:r>
+    </w:p>
+    <w:p/>
+    <w:p>
+      <w:pPr>
+        <w:jc w:val="center"/>
+      </w:pPr>
+      <w:r>
+        <w:rPr>
+          <w:noProof/>
+        </w:rPr>
+        <w:drawing>
+          <wp:inline distT="0" distB="0" distL="0" distR="0">
+            <wp:extent cx="8891270" cy="2538095"/>
+            <wp:effectExtent l="0" t="0" r="0" b="1905"/>
+            <wp:docPr id="32" name="Imagen 32" descr="Imagen que contiene captura de pantalla&#10;&#10;Descripción generada automáticamente"/>
+            <wp:cNvGraphicFramePr>
+              <a:graphicFrameLocks xmlns:a="http://schemas.openxmlformats.org/drawingml/2006/main" noChangeAspect="1"/>
+            </wp:cNvGraphicFramePr>
+            <a:graphic xmlns:a="http://schemas.openxmlformats.org/drawingml/2006/main">
+              <a:graphicData uri="http://schemas.openxmlformats.org/drawingml/2006/picture">
+                <pic:pic xmlns:pic="http://schemas.openxmlformats.org/drawingml/2006/picture">
+                  <pic:nvPicPr>
+                    <pic:cNvPr id="32" name="delete_playlist.png"/>
+                    <pic:cNvPicPr/>
+                  </pic:nvPicPr>
+                  <pic:blipFill>
+                    <a:blip r:embed="rId42">
+                      <a:extLst>
+                        <a:ext uri="{28A0092B-C50C-407E-A947-70E740481C1C}">
+                          <a14:useLocalDpi xmlns:a14="http://schemas.microsoft.com/office/drawing/2010/main" val="0"/>
+                        </a:ext>
+                      </a:extLst>
+                    </a:blip>
+                    <a:stretch>
+                      <a:fillRect/>
+                    </a:stretch>
+                  </pic:blipFill>
+                  <pic:spPr>
+                    <a:xfrm>
+                      <a:off x="0" y="0"/>
+                      <a:ext cx="8891270" cy="2538095"/>
+                    </a:xfrm>
+                    <a:prstGeom prst="rect">
+                      <a:avLst/>
+                    </a:prstGeom>
+                  </pic:spPr>
+                </pic:pic>
+              </a:graphicData>
+            </a:graphic>
+          </wp:inline>
+        </w:drawing>
+      </w:r>
+    </w:p>
+    <w:p>
+      <w:pPr>
+        <w:jc w:val="both"/>
+      </w:pPr>
+    </w:p>
+    <w:p>
+      <w:pPr>
+        <w:jc w:val="both"/>
+      </w:pPr>
+      <w:r>
+        <w:t xml:space="preserve">El flujo que sigue la eliminación de </w:t>
+      </w:r>
+      <w:proofErr w:type="spellStart"/>
+      <w:r>
+        <w:t>playlists</w:t>
+      </w:r>
+      <w:proofErr w:type="spellEnd"/>
+      <w:r>
+        <w:t xml:space="preserve"> es muy parecido al que se sigue en el caso de la actualización. Partiendo desde la vista de </w:t>
+      </w:r>
+      <w:proofErr w:type="spellStart"/>
+      <w:r>
+        <w:t>perfil.jsp</w:t>
+      </w:r>
+      <w:proofErr w:type="spellEnd"/>
+      <w:r>
+        <w:t xml:space="preserve">, haciendo </w:t>
+      </w:r>
+      <w:proofErr w:type="spellStart"/>
+      <w:proofErr w:type="gramStart"/>
+      <w:r>
+        <w:t>click</w:t>
+      </w:r>
+      <w:proofErr w:type="spellEnd"/>
+      <w:proofErr w:type="gramEnd"/>
+      <w:r>
+        <w:t xml:space="preserve"> en el botón eliminar, se envía el parámetro de </w:t>
+      </w:r>
+      <w:proofErr w:type="spellStart"/>
+      <w:r>
+        <w:t>playlist</w:t>
+      </w:r>
+      <w:proofErr w:type="spellEnd"/>
+      <w:r>
+        <w:t xml:space="preserve"> al controlador </w:t>
+      </w:r>
+      <w:proofErr w:type="spellStart"/>
+      <w:r>
+        <w:t>DeletePlaylistController</w:t>
+      </w:r>
+      <w:proofErr w:type="spellEnd"/>
+      <w:r>
+        <w:t xml:space="preserve">, el cual necesita autenticación </w:t>
+      </w:r>
+      <w:proofErr w:type="spellStart"/>
+      <w:r>
+        <w:t>OAuth</w:t>
+      </w:r>
+      <w:proofErr w:type="spellEnd"/>
+      <w:r>
+        <w:t xml:space="preserve"> 2.0.</w:t>
+      </w:r>
+    </w:p>
+    <w:p>
+      <w:pPr>
+        <w:jc w:val="both"/>
+      </w:pPr>
+      <w:r>
+        <w:t xml:space="preserve">Una vez autenticado, se ejecuta la eliminación del recurso y se redirige el flujo hacia el controlador </w:t>
+      </w:r>
+      <w:proofErr w:type="spellStart"/>
+      <w:r>
+        <w:t>PlaylistsGetController</w:t>
+      </w:r>
+      <w:proofErr w:type="spellEnd"/>
+      <w:r>
+        <w:t xml:space="preserve">. Este controlador solicitará las </w:t>
+      </w:r>
+      <w:proofErr w:type="spellStart"/>
+      <w:r>
+        <w:t>playlists</w:t>
+      </w:r>
+      <w:proofErr w:type="spellEnd"/>
+      <w:r>
+        <w:t xml:space="preserve"> del usuario</w:t>
+      </w:r>
+      <w:r>
+        <w:t xml:space="preserve"> y enviará los recursos de nuevo a la vista de </w:t>
+      </w:r>
+      <w:proofErr w:type="spellStart"/>
+      <w:r>
+        <w:t>perfil.jsp</w:t>
+      </w:r>
+      <w:proofErr w:type="spellEnd"/>
+      <w:r>
+        <w:t>.</w:t>
+      </w:r>
+    </w:p>
+    <w:p>
+      <w:pPr>
+        <w:jc w:val="both"/>
+      </w:pPr>
+      <w:r>
+        <w:t xml:space="preserve">En la vista </w:t>
+      </w:r>
+      <w:proofErr w:type="spellStart"/>
+      <w:r>
+        <w:t>perfil.jsp</w:t>
+      </w:r>
+      <w:proofErr w:type="spellEnd"/>
+      <w:r>
+        <w:t xml:space="preserve"> se obtienen las </w:t>
+      </w:r>
+      <w:proofErr w:type="spellStart"/>
+      <w:r>
+        <w:t>playlists</w:t>
+      </w:r>
+      <w:proofErr w:type="spellEnd"/>
+      <w:r>
+        <w:t xml:space="preserve"> del usuario menos la que acaba de ser eliminada.</w:t>
+      </w:r>
+    </w:p>
     <w:p/>
     <w:p/>
-    <w:p/>
+    <w:p>
+      <w:bookmarkStart w:id="26" w:name="_GoBack"/>
+      <w:bookmarkEnd w:id="26"/>
+    </w:p>
     <w:p>
       <w:pPr>
         <w:sectPr>
@@ -7255,7 +8240,7 @@
       <w:r>
         <w:t xml:space="preserve">URI de la API: </w:t>
       </w:r>
-      <w:hyperlink r:id="rId41" w:history="1">
+      <w:hyperlink r:id="rId43" w:history="1">
         <w:r>
           <w:rPr>
             <w:rStyle w:val="Hipervnculo"/>
@@ -9392,11 +10377,6 @@
         <w:docPartUnique/>
       </w:docPartObj>
     </w:sdtPr>
-    <w:sdtEndPr>
-      <w:rPr>
-        <w:rStyle w:val="Nmerodepgina"/>
-      </w:rPr>
-    </w:sdtEndPr>
     <w:sdtContent>
       <w:p>
         <w:pPr>
@@ -9466,11 +10446,6 @@
         <w:docPartUnique/>
       </w:docPartObj>
     </w:sdtPr>
-    <w:sdtEndPr>
-      <w:rPr>
-        <w:rStyle w:val="Nmerodepgina"/>
-      </w:rPr>
-    </w:sdtEndPr>
     <w:sdtContent>
       <w:p>
         <w:pPr>
@@ -10994,6 +11969,7 @@
     <w:lsdException w:name="HTML Sample" w:semiHidden="1" w:unhideWhenUsed="1"/>
     <w:lsdException w:name="HTML Typewriter" w:semiHidden="1" w:unhideWhenUsed="1"/>
     <w:lsdException w:name="HTML Variable" w:semiHidden="1" w:unhideWhenUsed="1"/>
+    <w:lsdException w:name="Normal Table" w:semiHidden="1" w:unhideWhenUsed="1"/>
     <w:lsdException w:name="annotation subject" w:semiHidden="1" w:unhideWhenUsed="1"/>
     <w:lsdException w:name="No List" w:semiHidden="1" w:unhideWhenUsed="1"/>
     <w:lsdException w:name="Outline List 1" w:semiHidden="1" w:unhideWhenUsed="1"/>
@@ -11040,8 +12016,10 @@
     <w:lsdException w:name="Table Subtle 2" w:semiHidden="1" w:unhideWhenUsed="1"/>
     <w:lsdException w:name="Table Web 1" w:semiHidden="1" w:unhideWhenUsed="1"/>
     <w:lsdException w:name="Table Web 2" w:semiHidden="1" w:unhideWhenUsed="1"/>
+    <w:lsdException w:name="Table Web 3" w:semiHidden="1" w:unhideWhenUsed="1"/>
     <w:lsdException w:name="Balloon Text" w:semiHidden="1" w:unhideWhenUsed="1"/>
     <w:lsdException w:name="Table Grid" w:uiPriority="39"/>
+    <w:lsdException w:name="Table Theme" w:semiHidden="1" w:unhideWhenUsed="1"/>
     <w:lsdException w:name="Placeholder Text" w:semiHidden="1"/>
     <w:lsdException w:name="No Spacing" w:uiPriority="1" w:qFormat="1"/>
     <w:lsdException w:name="Light Shading" w:uiPriority="60"/>
@@ -12547,7 +13525,7 @@
 </file>
 
 <file path=customXml/itemProps1.xml><?xml version="1.0" encoding="utf-8"?>
-<ds:datastoreItem xmlns:ds="http://schemas.openxmlformats.org/officeDocument/2006/customXml" ds:itemID="{45251BC3-34FF-FD49-883D-92C734B1928E}">
+<ds:datastoreItem xmlns:ds="http://schemas.openxmlformats.org/officeDocument/2006/customXml" ds:itemID="{1BC91F28-2573-ED4A-BB1E-12E42A9E2BB4}">
   <ds:schemaRefs>
     <ds:schemaRef ds:uri="http://schemas.openxmlformats.org/officeDocument/2006/bibliography"/>
   </ds:schemaRefs>

</xml_diff>

<commit_message>
Despliegue definitivo y envío de tercer entregable.
</commit_message>
<xml_diff>
--- a/tercer-entregable/FooDreams-AISS-1819.docx
+++ b/tercer-entregable/FooDreams-AISS-1819.docx
@@ -7772,10 +7772,18 @@
       </w:r>
       <w:proofErr w:type="spellEnd"/>
       <w:r>
-        <w:t xml:space="preserve"> (resultados de Flickr API) y </w:t>
+        <w:t xml:space="preserve"> (resultados de </w:t>
       </w:r>
       <w:proofErr w:type="spellStart"/>
       <w:r>
+        <w:t>Flickr</w:t>
+      </w:r>
+      <w:proofErr w:type="spellEnd"/>
+      <w:r>
+        <w:t xml:space="preserve"> API) y </w:t>
+      </w:r>
+      <w:proofErr w:type="spellStart"/>
+      <w:r>
         <w:t>videos.jsp</w:t>
       </w:r>
       <w:proofErr w:type="spellEnd"/>
@@ -7836,7 +7844,15 @@
       </w:r>
       <w:proofErr w:type="spellEnd"/>
       <w:r>
-        <w:t xml:space="preserve">, fotos en Flickr, vídeos en </w:t>
+        <w:t xml:space="preserve">, fotos en </w:t>
+      </w:r>
+      <w:proofErr w:type="spellStart"/>
+      <w:r>
+        <w:t>Flickr</w:t>
+      </w:r>
+      <w:proofErr w:type="spellEnd"/>
+      <w:r>
+        <w:t xml:space="preserve">, vídeos en </w:t>
       </w:r>
       <w:proofErr w:type="spellStart"/>
       <w:r>
@@ -9284,6 +9300,7 @@
         </w:rPr>
         <w:t xml:space="preserve"> </w:t>
       </w:r>
+      <w:proofErr w:type="spellStart"/>
       <w:r>
         <w:rPr>
           <w:i/>
@@ -9296,7 +9313,15 @@
           <w:i/>
           <w:szCs w:val="24"/>
         </w:rPr>
-        <w:t xml:space="preserve">p, </w:t>
+        <w:t>p</w:t>
+      </w:r>
+      <w:proofErr w:type="spellEnd"/>
+      <w:r>
+        <w:rPr>
+          <w:i/>
+          <w:szCs w:val="24"/>
+        </w:rPr>
+        <w:t xml:space="preserve">, </w:t>
       </w:r>
       <w:r>
         <w:rPr>
@@ -10377,6 +10402,76 @@
     </w:p>
     <w:p>
       <w:pPr>
+        <w:pStyle w:val="Ttulo2"/>
+      </w:pPr>
+      <w:r>
+        <w:rPr>
+          <w:noProof/>
+        </w:rPr>
+        <w:drawing>
+          <wp:anchor distT="0" distB="0" distL="114300" distR="114300" simplePos="0" relativeHeight="251666432" behindDoc="0" locked="0" layoutInCell="1" allowOverlap="1">
+            <wp:simplePos x="0" y="0"/>
+            <wp:positionH relativeFrom="column">
+              <wp:posOffset>-635000</wp:posOffset>
+            </wp:positionH>
+            <wp:positionV relativeFrom="paragraph">
+              <wp:posOffset>518795</wp:posOffset>
+            </wp:positionV>
+            <wp:extent cx="6686550" cy="3114675"/>
+            <wp:effectExtent l="0" t="0" r="6350" b="0"/>
+            <wp:wrapSquare wrapText="bothSides"/>
+            <wp:docPr id="36" name="Imagen 36" descr="Imagen que contiene captura de pantalla&#10;&#10;Descripción generada automáticamente"/>
+            <wp:cNvGraphicFramePr>
+              <a:graphicFrameLocks xmlns:a="http://schemas.openxmlformats.org/drawingml/2006/main" noChangeAspect="1"/>
+            </wp:cNvGraphicFramePr>
+            <a:graphic xmlns:a="http://schemas.openxmlformats.org/drawingml/2006/main">
+              <a:graphicData uri="http://schemas.openxmlformats.org/drawingml/2006/picture">
+                <pic:pic xmlns:pic="http://schemas.openxmlformats.org/drawingml/2006/picture">
+                  <pic:nvPicPr>
+                    <pic:cNvPr id="36" name="gantt-foodreams.png"/>
+                    <pic:cNvPicPr/>
+                  </pic:nvPicPr>
+                  <pic:blipFill>
+                    <a:blip r:embed="rId43">
+                      <a:extLst>
+                        <a:ext uri="{28A0092B-C50C-407E-A947-70E740481C1C}">
+                          <a14:useLocalDpi xmlns:a14="http://schemas.microsoft.com/office/drawing/2010/main" val="0"/>
+                        </a:ext>
+                      </a:extLst>
+                    </a:blip>
+                    <a:stretch>
+                      <a:fillRect/>
+                    </a:stretch>
+                  </pic:blipFill>
+                  <pic:spPr>
+                    <a:xfrm>
+                      <a:off x="0" y="0"/>
+                      <a:ext cx="6686550" cy="3114675"/>
+                    </a:xfrm>
+                    <a:prstGeom prst="rect">
+                      <a:avLst/>
+                    </a:prstGeom>
+                  </pic:spPr>
+                </pic:pic>
+              </a:graphicData>
+            </a:graphic>
+            <wp14:sizeRelH relativeFrom="page">
+              <wp14:pctWidth>0</wp14:pctWidth>
+            </wp14:sizeRelH>
+            <wp14:sizeRelV relativeFrom="page">
+              <wp14:pctHeight>0</wp14:pctHeight>
+            </wp14:sizeRelV>
+          </wp:anchor>
+        </w:drawing>
+      </w:r>
+      <w:r>
+        <w:t>Diagrama de Gantt</w:t>
+      </w:r>
+    </w:p>
+    <w:p/>
+    <w:p/>
+    <w:p>
+      <w:pPr>
         <w:jc w:val="both"/>
         <w:rPr>
           <w:szCs w:val="24"/>
@@ -10430,126 +10525,19 @@
           <w:szCs w:val="24"/>
         </w:rPr>
       </w:pPr>
-    </w:p>
-    <w:p>
-      <w:pPr>
-        <w:jc w:val="both"/>
-        <w:rPr>
-          <w:szCs w:val="24"/>
-        </w:rPr>
-      </w:pPr>
-    </w:p>
-    <w:p>
-      <w:pPr>
-        <w:jc w:val="both"/>
-        <w:rPr>
-          <w:szCs w:val="24"/>
-        </w:rPr>
-      </w:pPr>
-    </w:p>
-    <w:p>
-      <w:pPr>
-        <w:jc w:val="both"/>
-        <w:rPr>
-          <w:szCs w:val="24"/>
-        </w:rPr>
-      </w:pPr>
-    </w:p>
-    <w:p>
-      <w:pPr>
-        <w:jc w:val="both"/>
-        <w:rPr>
-          <w:szCs w:val="24"/>
-        </w:rPr>
-      </w:pPr>
-    </w:p>
-    <w:p>
-      <w:pPr>
-        <w:jc w:val="both"/>
-        <w:rPr>
-          <w:szCs w:val="24"/>
-        </w:rPr>
-      </w:pPr>
-    </w:p>
-    <w:p>
-      <w:pPr>
-        <w:jc w:val="both"/>
-        <w:rPr>
-          <w:szCs w:val="24"/>
-        </w:rPr>
-      </w:pPr>
-    </w:p>
-    <w:p>
-      <w:pPr>
-        <w:jc w:val="both"/>
-        <w:rPr>
-          <w:szCs w:val="24"/>
-        </w:rPr>
-      </w:pPr>
-    </w:p>
-    <w:p>
-      <w:pPr>
-        <w:jc w:val="both"/>
-        <w:rPr>
-          <w:szCs w:val="24"/>
-        </w:rPr>
-      </w:pPr>
-    </w:p>
-    <w:p>
-      <w:pPr>
-        <w:jc w:val="both"/>
-        <w:rPr>
-          <w:szCs w:val="24"/>
-        </w:rPr>
-      </w:pPr>
-    </w:p>
-    <w:p>
-      <w:pPr>
-        <w:jc w:val="both"/>
-        <w:rPr>
-          <w:szCs w:val="24"/>
-        </w:rPr>
-      </w:pPr>
-    </w:p>
-    <w:p>
-      <w:pPr>
-        <w:jc w:val="both"/>
-        <w:rPr>
-          <w:szCs w:val="24"/>
-        </w:rPr>
-      </w:pPr>
-    </w:p>
-    <w:p>
-      <w:pPr>
-        <w:jc w:val="both"/>
-        <w:rPr>
-          <w:szCs w:val="24"/>
-        </w:rPr>
-      </w:pPr>
-    </w:p>
-    <w:p>
-      <w:pPr>
-        <w:jc w:val="both"/>
-        <w:rPr>
-          <w:szCs w:val="24"/>
-        </w:rPr>
-      </w:pPr>
-    </w:p>
-    <w:p>
-      <w:pPr>
-        <w:jc w:val="both"/>
-      </w:pPr>
+      <w:bookmarkStart w:id="29" w:name="_GoBack"/>
+      <w:bookmarkEnd w:id="29"/>
     </w:p>
     <w:p>
       <w:pPr>
         <w:pStyle w:val="Ttulo1"/>
       </w:pPr>
-      <w:bookmarkStart w:id="29" w:name="_Toc8660013"/>
+      <w:bookmarkStart w:id="30" w:name="_Toc8660013"/>
       <w:r>
         <w:lastRenderedPageBreak/>
         <w:t>Pruebas</w:t>
       </w:r>
-      <w:bookmarkEnd w:id="29"/>
+      <w:bookmarkEnd w:id="30"/>
     </w:p>
     <w:p/>
     <w:p>
@@ -14332,7 +14320,7 @@
                           <pic:cNvPicPr/>
                         </pic:nvPicPr>
                         <pic:blipFill>
-                          <a:blip r:embed="rId43" cstate="print">
+                          <a:blip r:embed="rId44" cstate="print">
                             <a:extLst>
                               <a:ext uri="{28A0092B-C50C-407E-A947-70E740481C1C}">
                                 <a14:useLocalDpi xmlns:a14="http://schemas.microsoft.com/office/drawing/2010/main" val="0"/>
@@ -14557,24 +14545,24 @@
       <w:pPr>
         <w:pStyle w:val="Ttulo1"/>
       </w:pPr>
-      <w:bookmarkStart w:id="30" w:name="_Toc8660014"/>
+      <w:bookmarkStart w:id="31" w:name="_Toc8660014"/>
       <w:r>
         <w:lastRenderedPageBreak/>
         <w:t>Manual de usuario</w:t>
       </w:r>
-      <w:bookmarkEnd w:id="30"/>
+      <w:bookmarkEnd w:id="31"/>
     </w:p>
     <w:p/>
     <w:p>
       <w:pPr>
         <w:pStyle w:val="Ttulo2"/>
       </w:pPr>
-      <w:bookmarkStart w:id="31" w:name="_Toc8660015"/>
+      <w:bookmarkStart w:id="32" w:name="_Toc8660015"/>
       <w:proofErr w:type="spellStart"/>
       <w:r>
         <w:t>Mashup</w:t>
       </w:r>
-      <w:bookmarkEnd w:id="31"/>
+      <w:bookmarkEnd w:id="32"/>
       <w:proofErr w:type="spellEnd"/>
     </w:p>
     <w:p>
@@ -14616,7 +14604,7 @@
                     <pic:cNvPicPr/>
                   </pic:nvPicPr>
                   <pic:blipFill>
-                    <a:blip r:embed="rId44" cstate="print">
+                    <a:blip r:embed="rId45" cstate="print">
                       <a:extLst>
                         <a:ext uri="{28A0092B-C50C-407E-A947-70E740481C1C}">
                           <a14:useLocalDpi xmlns:a14="http://schemas.microsoft.com/office/drawing/2010/main" val="0"/>
@@ -14803,7 +14791,7 @@
                     <pic:cNvPicPr/>
                   </pic:nvPicPr>
                   <pic:blipFill>
-                    <a:blip r:embed="rId45" cstate="print">
+                    <a:blip r:embed="rId46" cstate="print">
                       <a:extLst>
                         <a:ext uri="{28A0092B-C50C-407E-A947-70E740481C1C}">
                           <a14:useLocalDpi xmlns:a14="http://schemas.microsoft.com/office/drawing/2010/main" val="0"/>
@@ -14850,7 +14838,7 @@
                     <pic:cNvPicPr/>
                   </pic:nvPicPr>
                   <pic:blipFill>
-                    <a:blip r:embed="rId46" cstate="print">
+                    <a:blip r:embed="rId47" cstate="print">
                       <a:extLst>
                         <a:ext uri="{28A0092B-C50C-407E-A947-70E740481C1C}">
                           <a14:useLocalDpi xmlns:a14="http://schemas.microsoft.com/office/drawing/2010/main" val="0"/>
@@ -14902,7 +14890,7 @@
                     <pic:cNvPicPr/>
                   </pic:nvPicPr>
                   <pic:blipFill>
-                    <a:blip r:embed="rId43" cstate="print">
+                    <a:blip r:embed="rId44" cstate="print">
                       <a:extLst>
                         <a:ext uri="{28A0092B-C50C-407E-A947-70E740481C1C}">
                           <a14:useLocalDpi xmlns:a14="http://schemas.microsoft.com/office/drawing/2010/main" val="0"/>
@@ -14979,7 +14967,7 @@
                     <pic:cNvPicPr/>
                   </pic:nvPicPr>
                   <pic:blipFill>
-                    <a:blip r:embed="rId47" cstate="print">
+                    <a:blip r:embed="rId48" cstate="print">
                       <a:extLst>
                         <a:ext uri="{28A0092B-C50C-407E-A947-70E740481C1C}">
                           <a14:useLocalDpi xmlns:a14="http://schemas.microsoft.com/office/drawing/2010/main" val="0"/>
@@ -15115,7 +15103,7 @@
                     <pic:cNvPicPr/>
                   </pic:nvPicPr>
                   <pic:blipFill>
-                    <a:blip r:embed="rId48" cstate="print">
+                    <a:blip r:embed="rId49" cstate="print">
                       <a:extLst>
                         <a:ext uri="{28A0092B-C50C-407E-A947-70E740481C1C}">
                           <a14:useLocalDpi xmlns:a14="http://schemas.microsoft.com/office/drawing/2010/main" val="0"/>
@@ -15198,7 +15186,7 @@
                     <pic:cNvPicPr/>
                   </pic:nvPicPr>
                   <pic:blipFill>
-                    <a:blip r:embed="rId49" cstate="print">
+                    <a:blip r:embed="rId50" cstate="print">
                       <a:extLst>
                         <a:ext uri="{28A0092B-C50C-407E-A947-70E740481C1C}">
                           <a14:useLocalDpi xmlns:a14="http://schemas.microsoft.com/office/drawing/2010/main" val="0"/>
@@ -15284,147 +15272,6 @@
                 <pic:pic xmlns:pic="http://schemas.openxmlformats.org/drawingml/2006/picture">
                   <pic:nvPicPr>
                     <pic:cNvPr id="0" name="Videos.jpg"/>
-                    <pic:cNvPicPr/>
-                  </pic:nvPicPr>
-                  <pic:blipFill>
-                    <a:blip r:embed="rId50" cstate="print">
-                      <a:extLst>
-                        <a:ext uri="{28A0092B-C50C-407E-A947-70E740481C1C}">
-                          <a14:useLocalDpi xmlns:a14="http://schemas.microsoft.com/office/drawing/2010/main" val="0"/>
-                        </a:ext>
-                      </a:extLst>
-                    </a:blip>
-                    <a:stretch>
-                      <a:fillRect/>
-                    </a:stretch>
-                  </pic:blipFill>
-                  <pic:spPr>
-                    <a:xfrm>
-                      <a:off x="0" y="0"/>
-                      <a:ext cx="5400040" cy="2545080"/>
-                    </a:xfrm>
-                    <a:prstGeom prst="rect">
-                      <a:avLst/>
-                    </a:prstGeom>
-                  </pic:spPr>
-                </pic:pic>
-              </a:graphicData>
-            </a:graphic>
-          </wp:inline>
-        </w:drawing>
-      </w:r>
-    </w:p>
-    <w:p>
-      <w:pPr>
-        <w:jc w:val="both"/>
-      </w:pPr>
-      <w:r>
-        <w:t xml:space="preserve">Si por el contrario el usuario prefiere ir a vídeos que estén relacionados concretamente con un de los resultados de la búsqueda, haciendo </w:t>
-      </w:r>
-      <w:proofErr w:type="spellStart"/>
-      <w:proofErr w:type="gramStart"/>
-      <w:r>
-        <w:t>click</w:t>
-      </w:r>
-      <w:proofErr w:type="spellEnd"/>
-      <w:proofErr w:type="gramEnd"/>
-      <w:r>
-        <w:t xml:space="preserve"> en el botón de “Vídeos”, accede a una vista como la anterior.</w:t>
-      </w:r>
-    </w:p>
-    <w:p>
-      <w:pPr>
-        <w:jc w:val="both"/>
-      </w:pPr>
-      <w:r>
-        <w:t xml:space="preserve">Aquí quedan listados los resultados en módulos en los que se podrá seleccionar alguna </w:t>
-      </w:r>
-      <w:proofErr w:type="spellStart"/>
-      <w:r>
-        <w:t>playlists</w:t>
-      </w:r>
-      <w:proofErr w:type="spellEnd"/>
-      <w:r>
-        <w:t xml:space="preserve"> a la que añadir los vídeos que más gusten al usuario.</w:t>
-      </w:r>
-    </w:p>
-    <w:p>
-      <w:pPr>
-        <w:jc w:val="both"/>
-      </w:pPr>
-      <w:r>
-        <w:t xml:space="preserve">A continuación, se pasa a la parte más personalizada por usuario del </w:t>
-      </w:r>
-      <w:proofErr w:type="spellStart"/>
-      <w:r>
-        <w:t>mashup</w:t>
-      </w:r>
-      <w:proofErr w:type="spellEnd"/>
-      <w:r>
-        <w:t>.</w:t>
-      </w:r>
-    </w:p>
-    <w:p>
-      <w:pPr>
-        <w:jc w:val="both"/>
-      </w:pPr>
-    </w:p>
-    <w:p>
-      <w:pPr>
-        <w:jc w:val="both"/>
-      </w:pPr>
-    </w:p>
-    <w:p>
-      <w:pPr>
-        <w:jc w:val="both"/>
-        <w:rPr>
-          <w:b/>
-        </w:rPr>
-      </w:pPr>
-      <w:r>
-        <w:rPr>
-          <w:b/>
-        </w:rPr>
-        <w:lastRenderedPageBreak/>
-        <w:t xml:space="preserve">Vista de </w:t>
-      </w:r>
-      <w:proofErr w:type="spellStart"/>
-      <w:r>
-        <w:rPr>
-          <w:b/>
-        </w:rPr>
-        <w:t>playlists</w:t>
-      </w:r>
-      <w:proofErr w:type="spellEnd"/>
-      <w:r>
-        <w:rPr>
-          <w:b/>
-        </w:rPr>
-        <w:t xml:space="preserve"> de usuario</w:t>
-      </w:r>
-    </w:p>
-    <w:p>
-      <w:pPr>
-        <w:jc w:val="both"/>
-      </w:pPr>
-      <w:r>
-        <w:rPr>
-          <w:noProof/>
-          <w:lang w:eastAsia="es-ES"/>
-        </w:rPr>
-        <w:drawing>
-          <wp:inline distT="0" distB="0" distL="0" distR="0" wp14:anchorId="582A1F0D" wp14:editId="62F61D46">
-            <wp:extent cx="5400040" cy="2545080"/>
-            <wp:effectExtent l="0" t="0" r="0" b="0"/>
-            <wp:docPr id="3" name="0 Imagen"/>
-            <wp:cNvGraphicFramePr>
-              <a:graphicFrameLocks xmlns:a="http://schemas.openxmlformats.org/drawingml/2006/main" noChangeAspect="1"/>
-            </wp:cNvGraphicFramePr>
-            <a:graphic xmlns:a="http://schemas.openxmlformats.org/drawingml/2006/main">
-              <a:graphicData uri="http://schemas.openxmlformats.org/drawingml/2006/picture">
-                <pic:pic xmlns:pic="http://schemas.openxmlformats.org/drawingml/2006/picture">
-                  <pic:nvPicPr>
-                    <pic:cNvPr id="0" name="Playlists.jpg"/>
                     <pic:cNvPicPr/>
                   </pic:nvPicPr>
                   <pic:blipFill>
@@ -15460,6 +15307,147 @@
         <w:jc w:val="both"/>
       </w:pPr>
       <w:r>
+        <w:t xml:space="preserve">Si por el contrario el usuario prefiere ir a vídeos que estén relacionados concretamente con un de los resultados de la búsqueda, haciendo </w:t>
+      </w:r>
+      <w:proofErr w:type="spellStart"/>
+      <w:proofErr w:type="gramStart"/>
+      <w:r>
+        <w:t>click</w:t>
+      </w:r>
+      <w:proofErr w:type="spellEnd"/>
+      <w:proofErr w:type="gramEnd"/>
+      <w:r>
+        <w:t xml:space="preserve"> en el botón de “Vídeos”, accede a una vista como la anterior.</w:t>
+      </w:r>
+    </w:p>
+    <w:p>
+      <w:pPr>
+        <w:jc w:val="both"/>
+      </w:pPr>
+      <w:r>
+        <w:t xml:space="preserve">Aquí quedan listados los resultados en módulos en los que se podrá seleccionar alguna </w:t>
+      </w:r>
+      <w:proofErr w:type="spellStart"/>
+      <w:r>
+        <w:t>playlists</w:t>
+      </w:r>
+      <w:proofErr w:type="spellEnd"/>
+      <w:r>
+        <w:t xml:space="preserve"> a la que añadir los vídeos que más gusten al usuario.</w:t>
+      </w:r>
+    </w:p>
+    <w:p>
+      <w:pPr>
+        <w:jc w:val="both"/>
+      </w:pPr>
+      <w:r>
+        <w:t xml:space="preserve">A continuación, se pasa a la parte más personalizada por usuario del </w:t>
+      </w:r>
+      <w:proofErr w:type="spellStart"/>
+      <w:r>
+        <w:t>mashup</w:t>
+      </w:r>
+      <w:proofErr w:type="spellEnd"/>
+      <w:r>
+        <w:t>.</w:t>
+      </w:r>
+    </w:p>
+    <w:p>
+      <w:pPr>
+        <w:jc w:val="both"/>
+      </w:pPr>
+    </w:p>
+    <w:p>
+      <w:pPr>
+        <w:jc w:val="both"/>
+      </w:pPr>
+    </w:p>
+    <w:p>
+      <w:pPr>
+        <w:jc w:val="both"/>
+        <w:rPr>
+          <w:b/>
+        </w:rPr>
+      </w:pPr>
+      <w:r>
+        <w:rPr>
+          <w:b/>
+        </w:rPr>
+        <w:lastRenderedPageBreak/>
+        <w:t xml:space="preserve">Vista de </w:t>
+      </w:r>
+      <w:proofErr w:type="spellStart"/>
+      <w:r>
+        <w:rPr>
+          <w:b/>
+        </w:rPr>
+        <w:t>playlists</w:t>
+      </w:r>
+      <w:proofErr w:type="spellEnd"/>
+      <w:r>
+        <w:rPr>
+          <w:b/>
+        </w:rPr>
+        <w:t xml:space="preserve"> de usuario</w:t>
+      </w:r>
+    </w:p>
+    <w:p>
+      <w:pPr>
+        <w:jc w:val="both"/>
+      </w:pPr>
+      <w:r>
+        <w:rPr>
+          <w:noProof/>
+          <w:lang w:eastAsia="es-ES"/>
+        </w:rPr>
+        <w:drawing>
+          <wp:inline distT="0" distB="0" distL="0" distR="0" wp14:anchorId="582A1F0D" wp14:editId="62F61D46">
+            <wp:extent cx="5400040" cy="2545080"/>
+            <wp:effectExtent l="0" t="0" r="0" b="0"/>
+            <wp:docPr id="3" name="0 Imagen"/>
+            <wp:cNvGraphicFramePr>
+              <a:graphicFrameLocks xmlns:a="http://schemas.openxmlformats.org/drawingml/2006/main" noChangeAspect="1"/>
+            </wp:cNvGraphicFramePr>
+            <a:graphic xmlns:a="http://schemas.openxmlformats.org/drawingml/2006/main">
+              <a:graphicData uri="http://schemas.openxmlformats.org/drawingml/2006/picture">
+                <pic:pic xmlns:pic="http://schemas.openxmlformats.org/drawingml/2006/picture">
+                  <pic:nvPicPr>
+                    <pic:cNvPr id="0" name="Playlists.jpg"/>
+                    <pic:cNvPicPr/>
+                  </pic:nvPicPr>
+                  <pic:blipFill>
+                    <a:blip r:embed="rId52" cstate="print">
+                      <a:extLst>
+                        <a:ext uri="{28A0092B-C50C-407E-A947-70E740481C1C}">
+                          <a14:useLocalDpi xmlns:a14="http://schemas.microsoft.com/office/drawing/2010/main" val="0"/>
+                        </a:ext>
+                      </a:extLst>
+                    </a:blip>
+                    <a:stretch>
+                      <a:fillRect/>
+                    </a:stretch>
+                  </pic:blipFill>
+                  <pic:spPr>
+                    <a:xfrm>
+                      <a:off x="0" y="0"/>
+                      <a:ext cx="5400040" cy="2545080"/>
+                    </a:xfrm>
+                    <a:prstGeom prst="rect">
+                      <a:avLst/>
+                    </a:prstGeom>
+                  </pic:spPr>
+                </pic:pic>
+              </a:graphicData>
+            </a:graphic>
+          </wp:inline>
+        </w:drawing>
+      </w:r>
+    </w:p>
+    <w:p>
+      <w:pPr>
+        <w:jc w:val="both"/>
+      </w:pPr>
+      <w:r>
         <w:t xml:space="preserve">En la vista de </w:t>
       </w:r>
       <w:proofErr w:type="spellStart"/>
@@ -15525,7 +15513,7 @@
                     <pic:cNvPicPr/>
                   </pic:nvPicPr>
                   <pic:blipFill>
-                    <a:blip r:embed="rId52" cstate="print">
+                    <a:blip r:embed="rId53" cstate="print">
                       <a:extLst>
                         <a:ext uri="{28A0092B-C50C-407E-A947-70E740481C1C}">
                           <a14:useLocalDpi xmlns:a14="http://schemas.microsoft.com/office/drawing/2010/main" val="0"/>
@@ -15655,7 +15643,7 @@
                     <pic:cNvPicPr/>
                   </pic:nvPicPr>
                   <pic:blipFill>
-                    <a:blip r:embed="rId53" cstate="print">
+                    <a:blip r:embed="rId54" cstate="print">
                       <a:extLst>
                         <a:ext uri="{28A0092B-C50C-407E-A947-70E740481C1C}">
                           <a14:useLocalDpi xmlns:a14="http://schemas.microsoft.com/office/drawing/2010/main" val="0"/>
@@ -15781,12 +15769,12 @@
       <w:pPr>
         <w:pStyle w:val="Ttulo2"/>
       </w:pPr>
-      <w:bookmarkStart w:id="32" w:name="_Toc8660016"/>
+      <w:bookmarkStart w:id="33" w:name="_Toc8660016"/>
       <w:r>
         <w:lastRenderedPageBreak/>
         <w:t>Documentación de API REST</w:t>
       </w:r>
-      <w:bookmarkEnd w:id="32"/>
+      <w:bookmarkEnd w:id="33"/>
     </w:p>
     <w:p/>
     <w:p>
@@ -15809,7 +15797,7 @@
       <w:r>
         <w:t xml:space="preserve">URI de la API: </w:t>
       </w:r>
-      <w:hyperlink r:id="rId54" w:history="1">
+      <w:hyperlink r:id="rId55" w:history="1">
         <w:r>
           <w:rPr>
             <w:rStyle w:val="Hipervnculo"/>
@@ -15825,7 +15813,7 @@
       <w:r>
         <w:t xml:space="preserve">La documentación web completa puede consultarse </w:t>
       </w:r>
-      <w:hyperlink r:id="rId55" w:history="1">
+      <w:hyperlink r:id="rId56" w:history="1">
         <w:r>
           <w:rPr>
             <w:rStyle w:val="Hipervnculo"/>
@@ -15846,11 +15834,11 @@
       <w:pPr>
         <w:pStyle w:val="Ttulo2"/>
       </w:pPr>
-      <w:bookmarkStart w:id="33" w:name="_Toc8660017"/>
+      <w:bookmarkStart w:id="34" w:name="_Toc8660017"/>
       <w:r>
         <w:t>Recurso ingrediente</w:t>
       </w:r>
-      <w:bookmarkEnd w:id="33"/>
+      <w:bookmarkEnd w:id="34"/>
     </w:p>
     <w:p/>
     <w:tbl>
@@ -16515,11 +16503,11 @@
       <w:pPr>
         <w:pStyle w:val="Ttulo2"/>
       </w:pPr>
-      <w:bookmarkStart w:id="34" w:name="_Toc8660018"/>
+      <w:bookmarkStart w:id="35" w:name="_Toc8660018"/>
       <w:r>
         <w:t>Recurso receta</w:t>
       </w:r>
-      <w:bookmarkEnd w:id="34"/>
+      <w:bookmarkEnd w:id="35"/>
     </w:p>
     <w:p/>
     <w:tbl>
@@ -17917,14 +17905,14 @@
       <w:pPr>
         <w:pStyle w:val="Ttulo1"/>
       </w:pPr>
-      <w:bookmarkStart w:id="35" w:name="_Toc471899241"/>
-      <w:bookmarkStart w:id="36" w:name="_Toc8660019"/>
+      <w:bookmarkStart w:id="36" w:name="_Toc471899241"/>
+      <w:bookmarkStart w:id="37" w:name="_Toc8660019"/>
       <w:r>
         <w:lastRenderedPageBreak/>
         <w:t>Referencias</w:t>
       </w:r>
-      <w:bookmarkEnd w:id="35"/>
       <w:bookmarkEnd w:id="36"/>
+      <w:bookmarkEnd w:id="37"/>
     </w:p>
     <w:p/>
     <w:p>
@@ -17934,25 +17922,34 @@
       <w:r>
         <w:rPr>
           <w:i/>
+          <w:lang w:val="en-US"/>
         </w:rPr>
         <w:t>Eclipse IDE.</w:t>
       </w:r>
       <w:r>
+        <w:rPr>
+          <w:lang w:val="en-US"/>
+        </w:rPr>
         <w:t xml:space="preserve"> </w:t>
       </w:r>
-      <w:hyperlink r:id="rId56" w:history="1">
+      <w:hyperlink r:id="rId57" w:history="1">
         <w:r>
           <w:rPr>
             <w:rStyle w:val="Hipervnculo"/>
+            <w:lang w:val="en-US"/>
           </w:rPr>
           <w:t>https://www.eclipse.org/ide/</w:t>
         </w:r>
       </w:hyperlink>
       <w:r>
-        <w:t>. Accedido en Mayo 2019.</w:t>
-      </w:r>
-      <w:bookmarkStart w:id="37" w:name="_GoBack"/>
-      <w:bookmarkEnd w:id="37"/>
+        <w:rPr>
+          <w:lang w:val="en-US"/>
+        </w:rPr>
+        <w:t xml:space="preserve">. </w:t>
+      </w:r>
+      <w:r>
+        <w:t>Accedido en Mayo 2019.</w:t>
+      </w:r>
     </w:p>
     <w:p>
       <w:pPr>
@@ -17975,7 +17972,7 @@
       <w:r>
         <w:t xml:space="preserve">. </w:t>
       </w:r>
-      <w:hyperlink r:id="rId57" w:history="1">
+      <w:hyperlink r:id="rId58" w:history="1">
         <w:r>
           <w:rPr>
             <w:rStyle w:val="Hipervnculo"/>
@@ -18025,7 +18022,7 @@
       <w:r>
         <w:t xml:space="preserve"> </w:t>
       </w:r>
-      <w:hyperlink r:id="rId58" w:history="1">
+      <w:hyperlink r:id="rId59" w:history="1">
         <w:r>
           <w:rPr>
             <w:rStyle w:val="Hipervnculo"/>
@@ -18060,7 +18057,7 @@
       <w:r>
         <w:t xml:space="preserve">.js </w:t>
       </w:r>
-      <w:hyperlink r:id="rId59" w:history="1">
+      <w:hyperlink r:id="rId60" w:history="1">
         <w:r>
           <w:rPr>
             <w:rStyle w:val="Hipervnculo"/>
@@ -19625,7 +19622,7 @@
       </w:pPr>
     </w:pPrDefault>
   </w:docDefaults>
-  <w:latentStyles w:defLockedState="0" w:defUIPriority="99" w:defSemiHidden="0" w:defUnhideWhenUsed="0" w:defQFormat="0" w:count="375">
+  <w:latentStyles w:defLockedState="0" w:defUIPriority="99" w:defSemiHidden="0" w:defUnhideWhenUsed="0" w:defQFormat="0" w:count="376">
     <w:lsdException w:name="Normal" w:uiPriority="0" w:qFormat="1"/>
     <w:lsdException w:name="heading 1" w:uiPriority="9" w:qFormat="1"/>
     <w:lsdException w:name="heading 2" w:semiHidden="1" w:uiPriority="9" w:unhideWhenUsed="1" w:qFormat="1"/>
@@ -19731,7 +19728,6 @@
     <w:lsdException w:name="HTML Sample" w:semiHidden="1" w:unhideWhenUsed="1"/>
     <w:lsdException w:name="HTML Typewriter" w:semiHidden="1" w:unhideWhenUsed="1"/>
     <w:lsdException w:name="HTML Variable" w:semiHidden="1" w:unhideWhenUsed="1"/>
-    <w:lsdException w:name="Normal Table" w:semiHidden="1" w:unhideWhenUsed="1"/>
     <w:lsdException w:name="annotation subject" w:semiHidden="1" w:unhideWhenUsed="1"/>
     <w:lsdException w:name="No List" w:semiHidden="1" w:unhideWhenUsed="1"/>
     <w:lsdException w:name="Outline List 1" w:semiHidden="1" w:unhideWhenUsed="1"/>
@@ -19778,10 +19774,8 @@
     <w:lsdException w:name="Table Subtle 2" w:semiHidden="1" w:unhideWhenUsed="1"/>
     <w:lsdException w:name="Table Web 1" w:semiHidden="1" w:unhideWhenUsed="1"/>
     <w:lsdException w:name="Table Web 2" w:semiHidden="1" w:unhideWhenUsed="1"/>
-    <w:lsdException w:name="Table Web 3" w:semiHidden="1" w:unhideWhenUsed="1"/>
     <w:lsdException w:name="Balloon Text" w:semiHidden="1" w:unhideWhenUsed="1"/>
     <w:lsdException w:name="Table Grid" w:uiPriority="39"/>
-    <w:lsdException w:name="Table Theme" w:semiHidden="1" w:unhideWhenUsed="1"/>
     <w:lsdException w:name="Placeholder Text" w:semiHidden="1"/>
     <w:lsdException w:name="No Spacing" w:uiPriority="1" w:qFormat="1"/>
     <w:lsdException w:name="Light Shading" w:uiPriority="60"/>
@@ -20001,6 +19995,7 @@
     <w:lsdException w:name="Smart Hyperlink" w:semiHidden="1" w:unhideWhenUsed="1"/>
     <w:lsdException w:name="Hashtag" w:semiHidden="1" w:unhideWhenUsed="1"/>
     <w:lsdException w:name="Unresolved Mention" w:semiHidden="1" w:unhideWhenUsed="1"/>
+    <w:lsdException w:name="Smart Link" w:semiHidden="1" w:unhideWhenUsed="1"/>
   </w:latentStyles>
   <w:style w:type="paragraph" w:default="1" w:styleId="Normal">
     <w:name w:val="Normal"/>
@@ -21392,7 +21387,7 @@
 </file>
 
 <file path=customXml/itemProps1.xml><?xml version="1.0" encoding="utf-8"?>
-<ds:datastoreItem xmlns:ds="http://schemas.openxmlformats.org/officeDocument/2006/customXml" ds:itemID="{2610AF91-2768-48D3-B615-7C745FFC99C2}">
+<ds:datastoreItem xmlns:ds="http://schemas.openxmlformats.org/officeDocument/2006/customXml" ds:itemID="{345842BB-D1AB-214E-BA67-627A39EA0156}">
   <ds:schemaRefs>
     <ds:schemaRef ds:uri="http://schemas.openxmlformats.org/officeDocument/2006/bibliography"/>
   </ds:schemaRefs>

</xml_diff>